<commit_message>
aggiornameto relazione dopo revisione
</commit_message>
<xml_diff>
--- a/Elaborato per il corso Basi di Dati.docx
+++ b/Elaborato per il corso Basi di Dati.docx
@@ -159,34 +159,14 @@
           <w:szCs w:val="24"/>
         </w:rPr>
       </w:pPr>
-      <w:proofErr w:type="spellStart"/>
-      <w:r>
-        <w:rPr>
-          <w:rFonts w:ascii="Times New Roman" w:hAnsi="Times New Roman" w:cs="Times New Roman"/>
-          <w:sz w:val="24"/>
-          <w:szCs w:val="24"/>
-        </w:rPr>
-        <w:t>Ezmiron</w:t>
-      </w:r>
-      <w:proofErr w:type="spellEnd"/>
-      <w:r>
-        <w:rPr>
-          <w:rFonts w:ascii="Times New Roman" w:hAnsi="Times New Roman" w:cs="Times New Roman"/>
-          <w:sz w:val="24"/>
-          <w:szCs w:val="24"/>
-        </w:rPr>
-        <w:t xml:space="preserve"> </w:t>
-      </w:r>
-      <w:proofErr w:type="spellStart"/>
-      <w:r>
-        <w:rPr>
-          <w:rFonts w:ascii="Times New Roman" w:hAnsi="Times New Roman" w:cs="Times New Roman"/>
-          <w:sz w:val="24"/>
-          <w:szCs w:val="24"/>
-        </w:rPr>
-        <w:t>Deniku</w:t>
-      </w:r>
-      <w:proofErr w:type="spellEnd"/>
+      <w:r>
+        <w:rPr>
+          <w:rFonts w:ascii="Times New Roman" w:hAnsi="Times New Roman" w:cs="Times New Roman"/>
+          <w:sz w:val="24"/>
+          <w:szCs w:val="24"/>
+        </w:rPr>
+        <w:t>Ezmiron Deniku</w:t>
+      </w:r>
     </w:p>
     <w:p>
       <w:pPr>
@@ -347,57 +327,25 @@
           <w:sz w:val="24"/>
           <w:szCs w:val="24"/>
         </w:rPr>
-        <w:t xml:space="preserve">• sui pezzi di ricambio (codice pezzo, costo unitario, </w:t>
-      </w:r>
-      <w:r>
-        <w:rPr>
-          <w:rFonts w:ascii="Times New Roman" w:hAnsi="Times New Roman" w:cs="Times New Roman"/>
-          <w:sz w:val="24"/>
-          <w:szCs w:val="24"/>
-        </w:rPr>
-        <w:t>quantità, ...</w:t>
-      </w:r>
-      <w:r>
-        <w:rPr>
-          <w:rFonts w:ascii="Times New Roman" w:hAnsi="Times New Roman" w:cs="Times New Roman"/>
-          <w:sz w:val="24"/>
-          <w:szCs w:val="24"/>
-        </w:rPr>
-        <w:t>);</w:t>
-      </w:r>
-    </w:p>
-    <w:p>
-      <w:pPr>
-        <w:contextualSpacing/>
-        <w:rPr>
-          <w:rFonts w:ascii="Times New Roman" w:hAnsi="Times New Roman" w:cs="Times New Roman"/>
-          <w:sz w:val="24"/>
-          <w:szCs w:val="24"/>
-        </w:rPr>
-      </w:pPr>
-      <w:r>
-        <w:rPr>
-          <w:rFonts w:ascii="Times New Roman" w:hAnsi="Times New Roman" w:cs="Times New Roman"/>
-          <w:sz w:val="24"/>
-          <w:szCs w:val="24"/>
-        </w:rPr>
-        <w:t xml:space="preserve">• sui servizi offerti (codice servizio, </w:t>
-      </w:r>
-      <w:r>
-        <w:rPr>
-          <w:rFonts w:ascii="Times New Roman" w:hAnsi="Times New Roman" w:cs="Times New Roman"/>
-          <w:sz w:val="24"/>
-          <w:szCs w:val="24"/>
-        </w:rPr>
-        <w:t>costo, ...</w:t>
-      </w:r>
-      <w:r>
-        <w:rPr>
-          <w:rFonts w:ascii="Times New Roman" w:hAnsi="Times New Roman" w:cs="Times New Roman"/>
-          <w:sz w:val="24"/>
-          <w:szCs w:val="24"/>
-        </w:rPr>
-        <w:t>);</w:t>
+        <w:t>• sui pezzi di ricambio (codice pezzo, costo unitario, quantità, ...);</w:t>
+      </w:r>
+    </w:p>
+    <w:p>
+      <w:pPr>
+        <w:contextualSpacing/>
+        <w:rPr>
+          <w:rFonts w:ascii="Times New Roman" w:hAnsi="Times New Roman" w:cs="Times New Roman"/>
+          <w:sz w:val="24"/>
+          <w:szCs w:val="24"/>
+        </w:rPr>
+      </w:pPr>
+      <w:r>
+        <w:rPr>
+          <w:rFonts w:ascii="Times New Roman" w:hAnsi="Times New Roman" w:cs="Times New Roman"/>
+          <w:sz w:val="24"/>
+          <w:szCs w:val="24"/>
+        </w:rPr>
+        <w:t>• sui servizi offerti (codice servizio, costo, ...);</w:t>
       </w:r>
     </w:p>
     <w:p>
@@ -433,15 +381,7 @@
           <w:sz w:val="24"/>
           <w:szCs w:val="24"/>
         </w:rPr>
-        <w:t>Inoltre,</w:t>
-      </w:r>
-      <w:r>
-        <w:rPr>
-          <w:rFonts w:ascii="Times New Roman" w:hAnsi="Times New Roman" w:cs="Times New Roman"/>
-          <w:sz w:val="24"/>
-          <w:szCs w:val="24"/>
-        </w:rPr>
-        <w:t xml:space="preserve"> si vuole tenere traccia dei dipendenti e delle loro interazioni. Di ogni dipendente si vogliono memorizzare: codice fiscale, nome, cognome e data di nascita. I dipendenti si differenziano in base al reparto di appartenenza. Il primo è formato da meccanici, il secondo da agenti automobilistici. Dei meccanici si vuole memorizzare la retribuzione oraria, mentre dei consulenti la provvigione.</w:t>
+        <w:t>Inoltre, si vuole tenere traccia dei dipendenti e delle loro interazioni. Di ogni dipendente si vogliono memorizzare: codice fiscale, nome, cognome e data di nascita. I dipendenti si differenziano in base al reparto di appartenenza. Il primo è formato da meccanici, il secondo da agenti automobilistici. Dei meccanici si vuole memorizzare la retribuzione oraria, mentre dei consulenti la provvigione.</w:t>
       </w:r>
     </w:p>
     <w:p>
@@ -559,7 +499,6 @@
       <w:tblGrid>
         <w:gridCol w:w="3209"/>
         <w:gridCol w:w="3209"/>
-        <w:gridCol w:w="3210"/>
       </w:tblGrid>
       <w:tr>
         <w:tc>
@@ -613,33 +552,6 @@
                 <w:szCs w:val="24"/>
               </w:rPr>
               <w:t>Breve descrizione</w:t>
-            </w:r>
-          </w:p>
-        </w:tc>
-        <w:tc>
-          <w:tcPr>
-            <w:tcW w:w="3210" w:type="dxa"/>
-          </w:tcPr>
-          <w:p>
-            <w:pPr>
-              <w:contextualSpacing/>
-              <w:rPr>
-                <w:rFonts w:ascii="Times New Roman" w:hAnsi="Times New Roman" w:cs="Times New Roman"/>
-                <w:b/>
-                <w:bCs/>
-                <w:sz w:val="24"/>
-                <w:szCs w:val="24"/>
-              </w:rPr>
-            </w:pPr>
-            <w:r>
-              <w:rPr>
-                <w:rFonts w:ascii="Times New Roman" w:hAnsi="Times New Roman" w:cs="Times New Roman"/>
-                <w:b/>
-                <w:bCs/>
-                <w:sz w:val="24"/>
-                <w:szCs w:val="24"/>
-              </w:rPr>
-              <w:t>Eventuali sinonimi</w:t>
             </w:r>
           </w:p>
         </w:tc>
@@ -691,21 +603,6 @@
             </w:r>
           </w:p>
         </w:tc>
-        <w:tc>
-          <w:tcPr>
-            <w:tcW w:w="3210" w:type="dxa"/>
-          </w:tcPr>
-          <w:p>
-            <w:pPr>
-              <w:contextualSpacing/>
-              <w:rPr>
-                <w:rFonts w:ascii="Times New Roman" w:hAnsi="Times New Roman" w:cs="Times New Roman"/>
-                <w:sz w:val="24"/>
-                <w:szCs w:val="24"/>
-              </w:rPr>
-            </w:pPr>
-          </w:p>
-        </w:tc>
       </w:tr>
       <w:tr>
         <w:tc>
@@ -751,29 +648,6 @@
                 <w:szCs w:val="24"/>
               </w:rPr>
               <w:t>Officina secondaria, officina “semplice”, coordinata e gestita dall’officina centrale</w:t>
-            </w:r>
-          </w:p>
-        </w:tc>
-        <w:tc>
-          <w:tcPr>
-            <w:tcW w:w="3210" w:type="dxa"/>
-          </w:tcPr>
-          <w:p>
-            <w:pPr>
-              <w:contextualSpacing/>
-              <w:rPr>
-                <w:rFonts w:ascii="Times New Roman" w:hAnsi="Times New Roman" w:cs="Times New Roman"/>
-                <w:sz w:val="24"/>
-                <w:szCs w:val="24"/>
-              </w:rPr>
-            </w:pPr>
-            <w:r>
-              <w:rPr>
-                <w:rFonts w:ascii="Times New Roman" w:hAnsi="Times New Roman" w:cs="Times New Roman"/>
-                <w:sz w:val="24"/>
-                <w:szCs w:val="24"/>
-              </w:rPr>
-              <w:t>officina</w:t>
             </w:r>
           </w:p>
         </w:tc>
@@ -825,9 +699,11 @@
             </w:r>
           </w:p>
         </w:tc>
+      </w:tr>
+      <w:tr>
         <w:tc>
           <w:tcPr>
-            <w:tcW w:w="3210" w:type="dxa"/>
+            <w:tcW w:w="3209" w:type="dxa"/>
           </w:tcPr>
           <w:p>
             <w:pPr>
@@ -838,6 +714,62 @@
                 <w:szCs w:val="24"/>
               </w:rPr>
             </w:pPr>
+            <w:r>
+              <w:rPr>
+                <w:rFonts w:ascii="Times New Roman" w:hAnsi="Times New Roman" w:cs="Times New Roman"/>
+                <w:sz w:val="24"/>
+                <w:szCs w:val="24"/>
+              </w:rPr>
+              <w:t>Meccanico</w:t>
+            </w:r>
+          </w:p>
+        </w:tc>
+        <w:tc>
+          <w:tcPr>
+            <w:tcW w:w="3209" w:type="dxa"/>
+          </w:tcPr>
+          <w:p>
+            <w:pPr>
+              <w:contextualSpacing/>
+              <w:rPr>
+                <w:rFonts w:ascii="Times New Roman" w:hAnsi="Times New Roman" w:cs="Times New Roman"/>
+                <w:sz w:val="24"/>
+                <w:szCs w:val="24"/>
+              </w:rPr>
+            </w:pPr>
+            <w:r>
+              <w:rPr>
+                <w:rFonts w:ascii="Times New Roman" w:hAnsi="Times New Roman" w:cs="Times New Roman"/>
+                <w:sz w:val="24"/>
+                <w:szCs w:val="24"/>
+              </w:rPr>
+              <w:t xml:space="preserve">Colui </w:t>
+            </w:r>
+            <w:r>
+              <w:rPr>
+                <w:rFonts w:ascii="Times New Roman" w:hAnsi="Times New Roman" w:cs="Times New Roman"/>
+                <w:sz w:val="24"/>
+                <w:szCs w:val="24"/>
+              </w:rPr>
+              <w:t xml:space="preserve">che si occupa della riparazione, della manutenzione e dell'installazione di </w:t>
+            </w:r>
+            <w:r>
+              <w:rPr>
+                <w:rFonts w:ascii="Times New Roman" w:hAnsi="Times New Roman" w:cs="Times New Roman"/>
+                <w:sz w:val="24"/>
+                <w:szCs w:val="24"/>
+              </w:rPr>
+              <w:lastRenderedPageBreak/>
+              <w:t>componenti meccanici</w:t>
+            </w:r>
+            <w:r>
+              <w:rPr>
+                <w:rFonts w:ascii="Times New Roman" w:hAnsi="Times New Roman" w:cs="Times New Roman"/>
+                <w:sz w:val="24"/>
+                <w:szCs w:val="24"/>
+              </w:rPr>
+              <w:t xml:space="preserve"> nelle automobili</w:t>
+            </w:r>
           </w:p>
         </w:tc>
       </w:tr>
@@ -861,7 +793,8 @@
                 <w:sz w:val="24"/>
                 <w:szCs w:val="24"/>
               </w:rPr>
-              <w:t>Meccanico</w:t>
+              <w:lastRenderedPageBreak/>
+              <w:t>Consulente</w:t>
             </w:r>
           </w:p>
         </w:tc>
@@ -884,48 +817,8 @@
                 <w:sz w:val="24"/>
                 <w:szCs w:val="24"/>
               </w:rPr>
-              <w:t xml:space="preserve">Colui </w:t>
+              <w:t>Dipendente specializzato il quale si occupa delle trattative di compravendita delle automobili.</w:t>
             </w:r>
-            <w:r>
-              <w:rPr>
-                <w:rFonts w:ascii="Times New Roman" w:hAnsi="Times New Roman" w:cs="Times New Roman"/>
-                <w:sz w:val="24"/>
-                <w:szCs w:val="24"/>
-              </w:rPr>
-              <w:t xml:space="preserve">che si occupa della riparazione, della manutenzione e dell'installazione di </w:t>
-            </w:r>
-            <w:r>
-              <w:rPr>
-                <w:rFonts w:ascii="Times New Roman" w:hAnsi="Times New Roman" w:cs="Times New Roman"/>
-                <w:sz w:val="24"/>
-                <w:szCs w:val="24"/>
-              </w:rPr>
-              <w:lastRenderedPageBreak/>
-              <w:t>componenti meccanici</w:t>
-            </w:r>
-            <w:r>
-              <w:rPr>
-                <w:rFonts w:ascii="Times New Roman" w:hAnsi="Times New Roman" w:cs="Times New Roman"/>
-                <w:sz w:val="24"/>
-                <w:szCs w:val="24"/>
-              </w:rPr>
-              <w:t xml:space="preserve"> nelle automobili</w:t>
-            </w:r>
-          </w:p>
-        </w:tc>
-        <w:tc>
-          <w:tcPr>
-            <w:tcW w:w="3210" w:type="dxa"/>
-          </w:tcPr>
-          <w:p>
-            <w:pPr>
-              <w:contextualSpacing/>
-              <w:rPr>
-                <w:rFonts w:ascii="Times New Roman" w:hAnsi="Times New Roman" w:cs="Times New Roman"/>
-                <w:sz w:val="24"/>
-                <w:szCs w:val="24"/>
-              </w:rPr>
-            </w:pPr>
           </w:p>
         </w:tc>
       </w:tr>
@@ -949,7 +842,7 @@
                 <w:sz w:val="24"/>
                 <w:szCs w:val="24"/>
               </w:rPr>
-              <w:t>Consulente</w:t>
+              <w:t>Compravendita</w:t>
             </w:r>
           </w:p>
         </w:tc>
@@ -972,23 +865,8 @@
                 <w:sz w:val="24"/>
                 <w:szCs w:val="24"/>
               </w:rPr>
-              <w:t>Dipendente specializzato il quale si occupa delle trattative di compravendita delle automobili.</w:t>
+              <w:t>Azione che permette al cliente di poter comprare o vendere un’auto</w:t>
             </w:r>
-          </w:p>
-        </w:tc>
-        <w:tc>
-          <w:tcPr>
-            <w:tcW w:w="3210" w:type="dxa"/>
-          </w:tcPr>
-          <w:p>
-            <w:pPr>
-              <w:contextualSpacing/>
-              <w:rPr>
-                <w:rFonts w:ascii="Times New Roman" w:hAnsi="Times New Roman" w:cs="Times New Roman"/>
-                <w:sz w:val="24"/>
-                <w:szCs w:val="24"/>
-              </w:rPr>
-            </w:pPr>
           </w:p>
         </w:tc>
       </w:tr>
@@ -1012,7 +890,7 @@
                 <w:sz w:val="24"/>
                 <w:szCs w:val="24"/>
               </w:rPr>
-              <w:t>Compravendita</w:t>
+              <w:t>Carrello</w:t>
             </w:r>
           </w:p>
         </w:tc>
@@ -1035,23 +913,40 @@
                 <w:sz w:val="24"/>
                 <w:szCs w:val="24"/>
               </w:rPr>
-              <w:t>Azione che permette al cliente di poter comprare o vendere un’auto</w:t>
+              <w:t>S</w:t>
             </w:r>
-          </w:p>
-        </w:tc>
-        <w:tc>
-          <w:tcPr>
-            <w:tcW w:w="3210" w:type="dxa"/>
-          </w:tcPr>
-          <w:p>
-            <w:pPr>
-              <w:contextualSpacing/>
-              <w:rPr>
-                <w:rFonts w:ascii="Times New Roman" w:hAnsi="Times New Roman" w:cs="Times New Roman"/>
-                <w:sz w:val="24"/>
-                <w:szCs w:val="24"/>
-              </w:rPr>
-            </w:pPr>
+            <w:r>
+              <w:rPr>
+                <w:rFonts w:ascii="Times New Roman" w:hAnsi="Times New Roman" w:cs="Times New Roman"/>
+                <w:sz w:val="24"/>
+                <w:szCs w:val="24"/>
+              </w:rPr>
+              <w:t>trumento che permette ai clienti di selezionare i prodotti</w:t>
+            </w:r>
+            <w:r>
+              <w:rPr>
+                <w:rFonts w:ascii="Times New Roman" w:hAnsi="Times New Roman" w:cs="Times New Roman"/>
+                <w:sz w:val="24"/>
+                <w:szCs w:val="24"/>
+              </w:rPr>
+              <w:t xml:space="preserve"> </w:t>
+            </w:r>
+            <w:r>
+              <w:rPr>
+                <w:rFonts w:ascii="Times New Roman" w:hAnsi="Times New Roman" w:cs="Times New Roman"/>
+                <w:sz w:val="24"/>
+                <w:szCs w:val="24"/>
+              </w:rPr>
+              <w:t>per poi acquistarli</w:t>
+            </w:r>
+            <w:r>
+              <w:rPr>
+                <w:rFonts w:ascii="Times New Roman" w:hAnsi="Times New Roman" w:cs="Times New Roman"/>
+                <w:sz w:val="24"/>
+                <w:szCs w:val="24"/>
+              </w:rPr>
+              <w:t>.</w:t>
+            </w:r>
           </w:p>
         </w:tc>
       </w:tr>
@@ -1075,7 +970,7 @@
                 <w:sz w:val="24"/>
                 <w:szCs w:val="24"/>
               </w:rPr>
-              <w:t>Carrello</w:t>
+              <w:t>Cliente</w:t>
             </w:r>
           </w:p>
         </w:tc>
@@ -1098,7 +993,7 @@
                 <w:sz w:val="24"/>
                 <w:szCs w:val="24"/>
               </w:rPr>
-              <w:t>S</w:t>
+              <w:t>C</w:t>
             </w:r>
             <w:r>
               <w:rPr>
@@ -1106,7 +1001,7 @@
                 <w:sz w:val="24"/>
                 <w:szCs w:val="24"/>
               </w:rPr>
-              <w:t xml:space="preserve">trumento che permette ai clienti di selezionare </w:t>
+              <w:t>olui che si av</w:t>
             </w:r>
             <w:r>
               <w:rPr>
@@ -1114,7 +1009,7 @@
                 <w:sz w:val="24"/>
                 <w:szCs w:val="24"/>
               </w:rPr>
-              <w:t>i prodotti</w:t>
+              <w:t xml:space="preserve">vale delle </w:t>
             </w:r>
             <w:r>
               <w:rPr>
@@ -1122,39 +1017,8 @@
                 <w:sz w:val="24"/>
                 <w:szCs w:val="24"/>
               </w:rPr>
-              <w:t xml:space="preserve"> </w:t>
+              <w:t>dei servizi offerti dalla casa automobilistica e dalle singole officine.</w:t>
             </w:r>
-            <w:r>
-              <w:rPr>
-                <w:rFonts w:ascii="Times New Roman" w:hAnsi="Times New Roman" w:cs="Times New Roman"/>
-                <w:sz w:val="24"/>
-                <w:szCs w:val="24"/>
-              </w:rPr>
-              <w:t>per poi acquistarli</w:t>
-            </w:r>
-            <w:r>
-              <w:rPr>
-                <w:rFonts w:ascii="Times New Roman" w:hAnsi="Times New Roman" w:cs="Times New Roman"/>
-                <w:sz w:val="24"/>
-                <w:szCs w:val="24"/>
-              </w:rPr>
-              <w:t>.</w:t>
-            </w:r>
-          </w:p>
-        </w:tc>
-        <w:tc>
-          <w:tcPr>
-            <w:tcW w:w="3210" w:type="dxa"/>
-          </w:tcPr>
-          <w:p>
-            <w:pPr>
-              <w:contextualSpacing/>
-              <w:rPr>
-                <w:rFonts w:ascii="Times New Roman" w:hAnsi="Times New Roman" w:cs="Times New Roman"/>
-                <w:sz w:val="24"/>
-                <w:szCs w:val="24"/>
-              </w:rPr>
-            </w:pPr>
           </w:p>
         </w:tc>
       </w:tr>
@@ -1178,93 +1042,6 @@
                 <w:sz w:val="24"/>
                 <w:szCs w:val="24"/>
               </w:rPr>
-              <w:t>Cliente</w:t>
-            </w:r>
-          </w:p>
-        </w:tc>
-        <w:tc>
-          <w:tcPr>
-            <w:tcW w:w="3209" w:type="dxa"/>
-          </w:tcPr>
-          <w:p>
-            <w:pPr>
-              <w:contextualSpacing/>
-              <w:rPr>
-                <w:rFonts w:ascii="Times New Roman" w:hAnsi="Times New Roman" w:cs="Times New Roman"/>
-                <w:sz w:val="24"/>
-                <w:szCs w:val="24"/>
-              </w:rPr>
-            </w:pPr>
-            <w:r>
-              <w:rPr>
-                <w:rFonts w:ascii="Times New Roman" w:hAnsi="Times New Roman" w:cs="Times New Roman"/>
-                <w:sz w:val="24"/>
-                <w:szCs w:val="24"/>
-              </w:rPr>
-              <w:t>C</w:t>
-            </w:r>
-            <w:r>
-              <w:rPr>
-                <w:rFonts w:ascii="Times New Roman" w:hAnsi="Times New Roman" w:cs="Times New Roman"/>
-                <w:sz w:val="24"/>
-                <w:szCs w:val="24"/>
-              </w:rPr>
-              <w:t>olui che si av</w:t>
-            </w:r>
-            <w:r>
-              <w:rPr>
-                <w:rFonts w:ascii="Times New Roman" w:hAnsi="Times New Roman" w:cs="Times New Roman"/>
-                <w:sz w:val="24"/>
-                <w:szCs w:val="24"/>
-              </w:rPr>
-              <w:t xml:space="preserve">vale delle </w:t>
-            </w:r>
-            <w:r>
-              <w:rPr>
-                <w:rFonts w:ascii="Times New Roman" w:hAnsi="Times New Roman" w:cs="Times New Roman"/>
-                <w:sz w:val="24"/>
-                <w:szCs w:val="24"/>
-              </w:rPr>
-              <w:t>dei servizi offerti dalla casa automobilistica e dalle singole officine.</w:t>
-            </w:r>
-          </w:p>
-        </w:tc>
-        <w:tc>
-          <w:tcPr>
-            <w:tcW w:w="3210" w:type="dxa"/>
-          </w:tcPr>
-          <w:p>
-            <w:pPr>
-              <w:contextualSpacing/>
-              <w:rPr>
-                <w:rFonts w:ascii="Times New Roman" w:hAnsi="Times New Roman" w:cs="Times New Roman"/>
-                <w:sz w:val="24"/>
-                <w:szCs w:val="24"/>
-              </w:rPr>
-            </w:pPr>
-          </w:p>
-        </w:tc>
-      </w:tr>
-      <w:tr>
-        <w:tc>
-          <w:tcPr>
-            <w:tcW w:w="3209" w:type="dxa"/>
-          </w:tcPr>
-          <w:p>
-            <w:pPr>
-              <w:contextualSpacing/>
-              <w:rPr>
-                <w:rFonts w:ascii="Times New Roman" w:hAnsi="Times New Roman" w:cs="Times New Roman"/>
-                <w:sz w:val="24"/>
-                <w:szCs w:val="24"/>
-              </w:rPr>
-            </w:pPr>
-            <w:r>
-              <w:rPr>
-                <w:rFonts w:ascii="Times New Roman" w:hAnsi="Times New Roman" w:cs="Times New Roman"/>
-                <w:sz w:val="24"/>
-                <w:szCs w:val="24"/>
-              </w:rPr>
               <w:t>Recensione</w:t>
             </w:r>
           </w:p>
@@ -1324,21 +1101,6 @@
             </w:r>
           </w:p>
         </w:tc>
-        <w:tc>
-          <w:tcPr>
-            <w:tcW w:w="3210" w:type="dxa"/>
-          </w:tcPr>
-          <w:p>
-            <w:pPr>
-              <w:contextualSpacing/>
-              <w:rPr>
-                <w:rFonts w:ascii="Times New Roman" w:hAnsi="Times New Roman" w:cs="Times New Roman"/>
-                <w:sz w:val="24"/>
-                <w:szCs w:val="24"/>
-              </w:rPr>
-            </w:pPr>
-          </w:p>
-        </w:tc>
       </w:tr>
     </w:tbl>
     <w:p>
@@ -1482,15 +1244,7 @@
           <w:sz w:val="24"/>
           <w:szCs w:val="24"/>
         </w:rPr>
-        <w:t>Aggiungere una nuova officina secondar</w:t>
-      </w:r>
-      <w:r>
-        <w:rPr>
-          <w:rFonts w:ascii="Times New Roman" w:hAnsi="Times New Roman" w:cs="Times New Roman"/>
-          <w:sz w:val="24"/>
-          <w:szCs w:val="24"/>
-        </w:rPr>
-        <w:t>ia</w:t>
+        <w:t>Richiesta di un servizio di acquisto in shop da parte di un cliente già registrato</w:t>
       </w:r>
     </w:p>
     <w:p>
@@ -1512,7 +1266,23 @@
           <w:sz w:val="24"/>
           <w:szCs w:val="24"/>
         </w:rPr>
-        <w:t>Calcolare il bilancio totale</w:t>
+        <w:t xml:space="preserve">Richiesta di un servizio di acquisto in shop da parte di un cliente </w:t>
+      </w:r>
+      <w:r>
+        <w:rPr>
+          <w:rFonts w:ascii="Times New Roman" w:hAnsi="Times New Roman" w:cs="Times New Roman"/>
+          <w:sz w:val="24"/>
+          <w:szCs w:val="24"/>
+        </w:rPr>
+        <w:t>non</w:t>
+      </w:r>
+      <w:r>
+        <w:rPr>
+          <w:rFonts w:ascii="Times New Roman" w:hAnsi="Times New Roman" w:cs="Times New Roman"/>
+          <w:sz w:val="24"/>
+          <w:szCs w:val="24"/>
+        </w:rPr>
+        <w:t xml:space="preserve"> registrato</w:t>
       </w:r>
     </w:p>
     <w:p>
@@ -1528,14 +1298,6 @@
           <w:szCs w:val="24"/>
         </w:rPr>
       </w:pPr>
-      <w:r>
-        <w:rPr>
-          <w:rFonts w:ascii="Times New Roman" w:hAnsi="Times New Roman" w:cs="Times New Roman"/>
-          <w:sz w:val="24"/>
-          <w:szCs w:val="24"/>
-        </w:rPr>
-        <w:t>Aggiungere un cliente</w:t>
-      </w:r>
     </w:p>
     <w:p>
       <w:pPr>
@@ -1556,7 +1318,7 @@
           <w:sz w:val="24"/>
           <w:szCs w:val="24"/>
         </w:rPr>
-        <w:t>Esecuzione di un servizio di compra/vendita</w:t>
+        <w:t>Calcolare il bilancio totale</w:t>
       </w:r>
     </w:p>
     <w:p>
@@ -1578,7 +1340,7 @@
           <w:sz w:val="24"/>
           <w:szCs w:val="24"/>
         </w:rPr>
-        <w:t>Richiesta di un servizio di acquisto in store</w:t>
+        <w:t>Aggiungere un cliente</w:t>
       </w:r>
     </w:p>
     <w:p>
@@ -1600,7 +1362,7 @@
           <w:sz w:val="24"/>
           <w:szCs w:val="24"/>
         </w:rPr>
-        <w:t>Preventivo di un servizio di intervento</w:t>
+        <w:t>Esecuzione di un servizio di compra/vendita</w:t>
       </w:r>
     </w:p>
     <w:p>
@@ -1622,7 +1384,7 @@
           <w:sz w:val="24"/>
           <w:szCs w:val="24"/>
         </w:rPr>
-        <w:t>Aggiungere un nuovo dipendente</w:t>
+        <w:t>Richiesta di un servizio di acquisto in store</w:t>
       </w:r>
     </w:p>
     <w:p>
@@ -1644,7 +1406,7 @@
           <w:sz w:val="24"/>
           <w:szCs w:val="24"/>
         </w:rPr>
-        <w:t>Aggiunta recensione</w:t>
+        <w:t>Preventivo di un servizio di intervento</w:t>
       </w:r>
     </w:p>
     <w:p>
@@ -1666,7 +1428,7 @@
           <w:sz w:val="24"/>
           <w:szCs w:val="24"/>
         </w:rPr>
-        <w:t>Visualizzazione dipendenti in base a particolari filtri</w:t>
+        <w:t>Aggiungere un nuovo dipendente</w:t>
       </w:r>
     </w:p>
     <w:p>
@@ -1688,7 +1450,7 @@
           <w:sz w:val="24"/>
           <w:szCs w:val="24"/>
         </w:rPr>
-        <w:t>Calcolo stipendio dipendenti</w:t>
+        <w:t>Aggiunta recensione</w:t>
       </w:r>
     </w:p>
     <w:p>
@@ -1710,7 +1472,7 @@
           <w:sz w:val="24"/>
           <w:szCs w:val="24"/>
         </w:rPr>
-        <w:t>Visualizzazione accessori venduti</w:t>
+        <w:t>Visualizzazione dipendenti in base a particolari filtri</w:t>
       </w:r>
     </w:p>
     <w:p>
@@ -1732,7 +1494,7 @@
           <w:sz w:val="24"/>
           <w:szCs w:val="24"/>
         </w:rPr>
-        <w:t>inserimento di un nuovo accessorio</w:t>
+        <w:t>Calcolo stipendio dipendenti</w:t>
       </w:r>
     </w:p>
     <w:p>
@@ -1754,6 +1516,50 @@
           <w:sz w:val="24"/>
           <w:szCs w:val="24"/>
         </w:rPr>
+        <w:t>Visualizzazione accessori venduti</w:t>
+      </w:r>
+    </w:p>
+    <w:p>
+      <w:pPr>
+        <w:pStyle w:val="Paragrafoelenco"/>
+        <w:numPr>
+          <w:ilvl w:val="0"/>
+          <w:numId w:val="4"/>
+        </w:numPr>
+        <w:rPr>
+          <w:rFonts w:ascii="Times New Roman" w:hAnsi="Times New Roman" w:cs="Times New Roman"/>
+          <w:sz w:val="24"/>
+          <w:szCs w:val="24"/>
+        </w:rPr>
+      </w:pPr>
+      <w:r>
+        <w:rPr>
+          <w:rFonts w:ascii="Times New Roman" w:hAnsi="Times New Roman" w:cs="Times New Roman"/>
+          <w:sz w:val="24"/>
+          <w:szCs w:val="24"/>
+        </w:rPr>
+        <w:t>inserimento di un nuovo accessorio</w:t>
+      </w:r>
+    </w:p>
+    <w:p>
+      <w:pPr>
+        <w:pStyle w:val="Paragrafoelenco"/>
+        <w:numPr>
+          <w:ilvl w:val="0"/>
+          <w:numId w:val="4"/>
+        </w:numPr>
+        <w:rPr>
+          <w:rFonts w:ascii="Times New Roman" w:hAnsi="Times New Roman" w:cs="Times New Roman"/>
+          <w:sz w:val="24"/>
+          <w:szCs w:val="24"/>
+        </w:rPr>
+      </w:pPr>
+      <w:r>
+        <w:rPr>
+          <w:rFonts w:ascii="Times New Roman" w:hAnsi="Times New Roman" w:cs="Times New Roman"/>
+          <w:sz w:val="24"/>
+          <w:szCs w:val="24"/>
+        </w:rPr>
         <w:t>inserimento di un nuovo pezzo di ricambio</w:t>
       </w:r>
     </w:p>
@@ -1824,38 +1630,1596 @@
         <w:contextualSpacing/>
         <w:rPr>
           <w:rFonts w:ascii="Times New Roman" w:hAnsi="Times New Roman" w:cs="Times New Roman"/>
-          <w:sz w:val="24"/>
-          <w:szCs w:val="24"/>
-        </w:rPr>
-      </w:pPr>
-      <w:r>
-        <w:rPr>
-          <w:rFonts w:ascii="Times New Roman" w:hAnsi="Times New Roman" w:cs="Times New Roman"/>
-          <w:sz w:val="24"/>
-          <w:szCs w:val="24"/>
-        </w:rPr>
-        <w:t xml:space="preserve">Le entità </w:t>
-      </w:r>
-    </w:p>
-    <w:p>
-      <w:pPr>
-        <w:contextualSpacing/>
-        <w:rPr>
-          <w:rFonts w:ascii="Times New Roman" w:hAnsi="Times New Roman" w:cs="Times New Roman"/>
-          <w:sz w:val="24"/>
-          <w:szCs w:val="24"/>
-        </w:rPr>
-      </w:pPr>
-    </w:p>
-    <w:p>
-      <w:pPr>
-        <w:contextualSpacing/>
-        <w:rPr>
-          <w:rFonts w:ascii="Times New Roman" w:hAnsi="Times New Roman" w:cs="Times New Roman"/>
-          <w:sz w:val="24"/>
-          <w:szCs w:val="24"/>
-        </w:rPr>
-      </w:pPr>
+          <w:b/>
+          <w:bCs/>
+          <w:sz w:val="24"/>
+          <w:szCs w:val="24"/>
+        </w:rPr>
+      </w:pPr>
+    </w:p>
+    <w:p>
+      <w:pPr>
+        <w:contextualSpacing/>
+        <w:rPr>
+          <w:rFonts w:ascii="Times New Roman" w:hAnsi="Times New Roman" w:cs="Times New Roman"/>
+          <w:b/>
+          <w:bCs/>
+          <w:sz w:val="24"/>
+          <w:szCs w:val="24"/>
+        </w:rPr>
+      </w:pPr>
+      <w:r>
+        <w:rPr>
+          <w:rFonts w:ascii="Times New Roman" w:hAnsi="Times New Roman" w:cs="Times New Roman"/>
+          <w:b/>
+          <w:bCs/>
+          <w:sz w:val="24"/>
+          <w:szCs w:val="24"/>
+        </w:rPr>
+        <w:t>Sviluppo dell’ambito “composizione casa automobilistica”</w:t>
+      </w:r>
+    </w:p>
+    <w:p>
+      <w:pPr>
+        <w:contextualSpacing/>
+        <w:rPr>
+          <w:rFonts w:ascii="Times New Roman" w:hAnsi="Times New Roman" w:cs="Times New Roman"/>
+          <w:sz w:val="24"/>
+          <w:szCs w:val="24"/>
+        </w:rPr>
+      </w:pPr>
+      <w:r>
+        <w:rPr>
+          <w:rFonts w:ascii="Times New Roman" w:hAnsi="Times New Roman" w:cs="Times New Roman"/>
+          <w:sz w:val="24"/>
+          <w:szCs w:val="24"/>
+        </w:rPr>
+        <w:t>In questo ambito si vuole modellare la composizione della casa automobilistica. L’officina è composta da un’officina centrale ed N officine secondarie. L’officina centrale è uguale alle officine secondaria con l’aggiunta che si occupa della gestione del bilancio totale e della gestione delle officine secondarie.</w:t>
+      </w:r>
+    </w:p>
+    <w:p>
+      <w:pPr>
+        <w:contextualSpacing/>
+        <w:rPr>
+          <w:rFonts w:ascii="Times New Roman" w:hAnsi="Times New Roman" w:cs="Times New Roman"/>
+          <w:sz w:val="24"/>
+          <w:szCs w:val="24"/>
+        </w:rPr>
+      </w:pPr>
+      <w:r>
+        <w:rPr>
+          <w:rFonts w:ascii="Times New Roman" w:hAnsi="Times New Roman" w:cs="Times New Roman"/>
+          <w:sz w:val="24"/>
+          <w:szCs w:val="24"/>
+        </w:rPr>
+        <w:t>Avremo quindi un’entità padre OFFICINA</w:t>
+      </w:r>
+      <w:r>
+        <w:rPr>
+          <w:rFonts w:ascii="Times New Roman" w:hAnsi="Times New Roman" w:cs="Times New Roman"/>
+          <w:sz w:val="24"/>
+          <w:szCs w:val="24"/>
+        </w:rPr>
+        <w:t xml:space="preserve"> che contiene i campi comuni come ad esempio codiceOfficina e nome.</w:t>
+      </w:r>
+      <w:r>
+        <w:rPr>
+          <w:rFonts w:ascii="Times New Roman" w:hAnsi="Times New Roman" w:cs="Times New Roman"/>
+          <w:sz w:val="24"/>
+          <w:szCs w:val="24"/>
+        </w:rPr>
+        <w:t xml:space="preserve"> </w:t>
+      </w:r>
+      <w:r>
+        <w:rPr>
+          <w:rFonts w:ascii="Times New Roman" w:hAnsi="Times New Roman" w:cs="Times New Roman"/>
+          <w:sz w:val="24"/>
+          <w:szCs w:val="24"/>
+        </w:rPr>
+        <w:t>Le</w:t>
+      </w:r>
+      <w:r>
+        <w:rPr>
+          <w:rFonts w:ascii="Times New Roman" w:hAnsi="Times New Roman" w:cs="Times New Roman"/>
+          <w:sz w:val="24"/>
+          <w:szCs w:val="24"/>
+        </w:rPr>
+        <w:t xml:space="preserve"> due entità figlie</w:t>
+      </w:r>
+      <w:r>
+        <w:rPr>
+          <w:rFonts w:ascii="Times New Roman" w:hAnsi="Times New Roman" w:cs="Times New Roman"/>
+          <w:sz w:val="24"/>
+          <w:szCs w:val="24"/>
+        </w:rPr>
+        <w:t xml:space="preserve"> sono</w:t>
+      </w:r>
+      <w:r>
+        <w:rPr>
+          <w:rFonts w:ascii="Times New Roman" w:hAnsi="Times New Roman" w:cs="Times New Roman"/>
+          <w:sz w:val="24"/>
+          <w:szCs w:val="24"/>
+        </w:rPr>
+        <w:t xml:space="preserve"> CENTRALE e SECONDARIA</w:t>
+      </w:r>
+      <w:r>
+        <w:rPr>
+          <w:rFonts w:ascii="Times New Roman" w:hAnsi="Times New Roman" w:cs="Times New Roman"/>
+          <w:sz w:val="24"/>
+          <w:szCs w:val="24"/>
+        </w:rPr>
+        <w:t xml:space="preserve">; dove in CENTRALE è presente l’attributo bilancioTotale, che servirà poi per il calcolo del bilancio totale della casa automobilistica. È presente anche la relazione gestisce che serve per far in modo che l’officina centrale possa gestire le officine secondarie (e se stessa). </w:t>
+      </w:r>
+    </w:p>
+    <w:p>
+      <w:pPr>
+        <w:contextualSpacing/>
+        <w:rPr>
+          <w:rFonts w:ascii="Times New Roman" w:hAnsi="Times New Roman" w:cs="Times New Roman"/>
+          <w:sz w:val="24"/>
+          <w:szCs w:val="24"/>
+        </w:rPr>
+      </w:pPr>
+      <w:r>
+        <w:rPr>
+          <w:rFonts w:ascii="Times New Roman" w:hAnsi="Times New Roman" w:cs="Times New Roman"/>
+          <w:sz w:val="24"/>
+          <w:szCs w:val="24"/>
+        </w:rPr>
+        <w:drawing>
+          <wp:inline distT="0" distB="0" distL="0" distR="0" wp14:anchorId="7BE345C2" wp14:editId="7EDF4979">
+            <wp:extent cx="6120130" cy="4368800"/>
+            <wp:effectExtent l="0" t="0" r="0" b="0"/>
+            <wp:docPr id="1640277899" name="Immagine 1"/>
+            <wp:cNvGraphicFramePr>
+              <a:graphicFrameLocks xmlns:a="http://schemas.openxmlformats.org/drawingml/2006/main" noChangeAspect="1"/>
+            </wp:cNvGraphicFramePr>
+            <a:graphic xmlns:a="http://schemas.openxmlformats.org/drawingml/2006/main">
+              <a:graphicData uri="http://schemas.openxmlformats.org/drawingml/2006/picture">
+                <pic:pic xmlns:pic="http://schemas.openxmlformats.org/drawingml/2006/picture">
+                  <pic:nvPicPr>
+                    <pic:cNvPr id="1640277899" name=""/>
+                    <pic:cNvPicPr/>
+                  </pic:nvPicPr>
+                  <pic:blipFill>
+                    <a:blip r:embed="rId5"/>
+                    <a:stretch>
+                      <a:fillRect/>
+                    </a:stretch>
+                  </pic:blipFill>
+                  <pic:spPr>
+                    <a:xfrm>
+                      <a:off x="0" y="0"/>
+                      <a:ext cx="6120130" cy="4368800"/>
+                    </a:xfrm>
+                    <a:prstGeom prst="rect">
+                      <a:avLst/>
+                    </a:prstGeom>
+                  </pic:spPr>
+                </pic:pic>
+              </a:graphicData>
+            </a:graphic>
+          </wp:inline>
+        </w:drawing>
+      </w:r>
+    </w:p>
+    <w:p>
+      <w:pPr>
+        <w:contextualSpacing/>
+        <w:rPr>
+          <w:rFonts w:ascii="Times New Roman" w:hAnsi="Times New Roman" w:cs="Times New Roman"/>
+          <w:sz w:val="24"/>
+          <w:szCs w:val="24"/>
+        </w:rPr>
+      </w:pPr>
+    </w:p>
+    <w:p>
+      <w:pPr>
+        <w:contextualSpacing/>
+        <w:rPr>
+          <w:rFonts w:ascii="Times New Roman" w:hAnsi="Times New Roman" w:cs="Times New Roman"/>
+          <w:b/>
+          <w:bCs/>
+          <w:sz w:val="24"/>
+          <w:szCs w:val="24"/>
+        </w:rPr>
+      </w:pPr>
+      <w:r>
+        <w:rPr>
+          <w:rFonts w:ascii="Times New Roman" w:hAnsi="Times New Roman" w:cs="Times New Roman"/>
+          <w:b/>
+          <w:bCs/>
+          <w:sz w:val="24"/>
+          <w:szCs w:val="24"/>
+        </w:rPr>
+        <w:t>Sviluppo dell’ambito “persone che interagiscono con la casa automobilistica”</w:t>
+      </w:r>
+    </w:p>
+    <w:p>
+      <w:pPr>
+        <w:contextualSpacing/>
+        <w:rPr>
+          <w:rFonts w:ascii="Times New Roman" w:hAnsi="Times New Roman" w:cs="Times New Roman"/>
+          <w:sz w:val="24"/>
+          <w:szCs w:val="24"/>
+        </w:rPr>
+      </w:pPr>
+      <w:r>
+        <w:rPr>
+          <w:rFonts w:ascii="Times New Roman" w:hAnsi="Times New Roman" w:cs="Times New Roman"/>
+          <w:sz w:val="24"/>
+          <w:szCs w:val="24"/>
+        </w:rPr>
+        <w:t>In questo ambito si vuole modellare la relazione che hanno fra di loro le persone che interagiscono con la casa automobilistica.</w:t>
+      </w:r>
+    </w:p>
+    <w:p>
+      <w:pPr>
+        <w:contextualSpacing/>
+        <w:rPr>
+          <w:rFonts w:ascii="Times New Roman" w:hAnsi="Times New Roman" w:cs="Times New Roman"/>
+          <w:sz w:val="24"/>
+          <w:szCs w:val="24"/>
+        </w:rPr>
+      </w:pPr>
+      <w:r>
+        <w:rPr>
+          <w:rFonts w:ascii="Times New Roman" w:hAnsi="Times New Roman" w:cs="Times New Roman"/>
+          <w:sz w:val="24"/>
+          <w:szCs w:val="24"/>
+        </w:rPr>
+        <w:t>Dividiamo inizialmente le persone in due categorie CLIENTE e DIPENDENTE; distinguiamo poi anche i dipendenti in due categorie MECCANICO e CONSULENTE</w:t>
+      </w:r>
+      <w:r>
+        <w:rPr>
+          <w:rFonts w:ascii="Times New Roman" w:hAnsi="Times New Roman" w:cs="Times New Roman"/>
+          <w:sz w:val="24"/>
+          <w:szCs w:val="24"/>
+        </w:rPr>
+        <w:t>, in base alla mansione svolta dal dipendente</w:t>
+      </w:r>
+      <w:r>
+        <w:rPr>
+          <w:rFonts w:ascii="Times New Roman" w:hAnsi="Times New Roman" w:cs="Times New Roman"/>
+          <w:sz w:val="24"/>
+          <w:szCs w:val="24"/>
+        </w:rPr>
+        <w:t>.</w:t>
+      </w:r>
+    </w:p>
+    <w:p>
+      <w:pPr>
+        <w:contextualSpacing/>
+        <w:rPr>
+          <w:rFonts w:ascii="Times New Roman" w:hAnsi="Times New Roman" w:cs="Times New Roman"/>
+          <w:sz w:val="24"/>
+          <w:szCs w:val="24"/>
+        </w:rPr>
+      </w:pPr>
+      <w:r>
+        <w:rPr>
+          <w:rFonts w:ascii="Times New Roman" w:hAnsi="Times New Roman" w:cs="Times New Roman"/>
+          <w:sz w:val="24"/>
+          <w:szCs w:val="24"/>
+        </w:rPr>
+        <w:t xml:space="preserve">È presente un’entità padre che PERSONA che contiene tutti gli elementi comuni delle persone quali per esempio il codice fiscale e il numero di telefono. Le due entità figlie saranno DIPENDENTE e CLIENTE, dove in DIPENDENTE abbiamo gli attributi bounsRecensione e mediaVoto, attributi </w:t>
+      </w:r>
+      <w:r>
+        <w:rPr>
+          <w:rFonts w:ascii="Times New Roman" w:hAnsi="Times New Roman" w:cs="Times New Roman"/>
+          <w:sz w:val="24"/>
+          <w:szCs w:val="24"/>
+        </w:rPr>
+        <w:lastRenderedPageBreak/>
+        <w:t>relativi alle prestazioni del dipendete</w:t>
+      </w:r>
+      <w:r>
+        <w:rPr>
+          <w:rFonts w:ascii="Times New Roman" w:hAnsi="Times New Roman" w:cs="Times New Roman"/>
+          <w:sz w:val="24"/>
+          <w:szCs w:val="24"/>
+        </w:rPr>
+        <w:t>, ottenuti dalle recensioni dei clienti,</w:t>
+      </w:r>
+      <w:r>
+        <w:rPr>
+          <w:rFonts w:ascii="Times New Roman" w:hAnsi="Times New Roman" w:cs="Times New Roman"/>
+          <w:sz w:val="24"/>
+          <w:szCs w:val="24"/>
+        </w:rPr>
+        <w:t xml:space="preserve"> che andranno poi ad avere un </w:t>
+      </w:r>
+      <w:r>
+        <w:rPr>
+          <w:rFonts w:ascii="Times New Roman" w:hAnsi="Times New Roman" w:cs="Times New Roman"/>
+          <w:sz w:val="24"/>
+          <w:szCs w:val="24"/>
+        </w:rPr>
+        <w:t>effetto sullo stipendio.</w:t>
+      </w:r>
+    </w:p>
+    <w:p>
+      <w:pPr>
+        <w:contextualSpacing/>
+        <w:rPr>
+          <w:rFonts w:ascii="Times New Roman" w:hAnsi="Times New Roman" w:cs="Times New Roman"/>
+          <w:sz w:val="24"/>
+          <w:szCs w:val="24"/>
+        </w:rPr>
+      </w:pPr>
+      <w:r>
+        <w:rPr>
+          <w:rFonts w:ascii="Times New Roman" w:hAnsi="Times New Roman" w:cs="Times New Roman"/>
+          <w:sz w:val="24"/>
+          <w:szCs w:val="24"/>
+        </w:rPr>
+        <w:t>Per l’entità CLIENTE abbiamo l’attributo buonoAcquisto, che permetterà al cliente di avere delle agevolazioni nel momento degli acquisti.</w:t>
+      </w:r>
+    </w:p>
+    <w:p>
+      <w:pPr>
+        <w:contextualSpacing/>
+        <w:rPr>
+          <w:rFonts w:ascii="Times New Roman" w:hAnsi="Times New Roman" w:cs="Times New Roman"/>
+          <w:sz w:val="24"/>
+          <w:szCs w:val="24"/>
+        </w:rPr>
+      </w:pPr>
+      <w:r>
+        <w:rPr>
+          <w:rFonts w:ascii="Times New Roman" w:hAnsi="Times New Roman" w:cs="Times New Roman"/>
+          <w:sz w:val="24"/>
+          <w:szCs w:val="24"/>
+        </w:rPr>
+        <w:t>È presente la relazione percepisce che lega l’entità DIPENDENTE e STIPENDIO.</w:t>
+      </w:r>
+    </w:p>
+    <w:p>
+      <w:pPr>
+        <w:contextualSpacing/>
+        <w:rPr>
+          <w:rFonts w:ascii="Times New Roman" w:hAnsi="Times New Roman" w:cs="Times New Roman"/>
+          <w:sz w:val="24"/>
+          <w:szCs w:val="24"/>
+        </w:rPr>
+      </w:pPr>
+      <w:r>
+        <w:rPr>
+          <w:rFonts w:ascii="Times New Roman" w:hAnsi="Times New Roman" w:cs="Times New Roman"/>
+          <w:sz w:val="24"/>
+          <w:szCs w:val="24"/>
+        </w:rPr>
+        <w:t>L’entità stipendio contiene gli attributi mese, anno e retribuzione, grazie a questa entità è possibile calcolare lo stipendio del dipendente.</w:t>
+      </w:r>
+    </w:p>
+    <w:p>
+      <w:pPr>
+        <w:contextualSpacing/>
+        <w:rPr>
+          <w:rFonts w:ascii="Times New Roman" w:hAnsi="Times New Roman" w:cs="Times New Roman"/>
+          <w:sz w:val="24"/>
+          <w:szCs w:val="24"/>
+        </w:rPr>
+      </w:pPr>
+      <w:r>
+        <w:rPr>
+          <w:rFonts w:ascii="Times New Roman" w:hAnsi="Times New Roman" w:cs="Times New Roman"/>
+          <w:sz w:val="24"/>
+          <w:szCs w:val="24"/>
+        </w:rPr>
+        <w:t>L’entità DIPENDENTE è a sua volta un’entità padre di MECCANICO e CONSULENTE.</w:t>
+      </w:r>
+    </w:p>
+    <w:p>
+      <w:pPr>
+        <w:contextualSpacing/>
+        <w:rPr>
+          <w:rFonts w:ascii="Times New Roman" w:hAnsi="Times New Roman" w:cs="Times New Roman"/>
+          <w:sz w:val="24"/>
+          <w:szCs w:val="24"/>
+        </w:rPr>
+      </w:pPr>
+      <w:r>
+        <w:rPr>
+          <w:rFonts w:ascii="Times New Roman" w:hAnsi="Times New Roman" w:cs="Times New Roman"/>
+          <w:sz w:val="24"/>
+          <w:szCs w:val="24"/>
+        </w:rPr>
+        <w:t>Nell’entità MECCANICO sono presenti gli attributi pagaOraria e totaleOreSvolte.</w:t>
+      </w:r>
+    </w:p>
+    <w:p>
+      <w:pPr>
+        <w:contextualSpacing/>
+        <w:rPr>
+          <w:rFonts w:ascii="Times New Roman" w:hAnsi="Times New Roman" w:cs="Times New Roman"/>
+          <w:sz w:val="24"/>
+          <w:szCs w:val="24"/>
+        </w:rPr>
+      </w:pPr>
+      <w:r>
+        <w:rPr>
+          <w:rFonts w:ascii="Times New Roman" w:hAnsi="Times New Roman" w:cs="Times New Roman"/>
+          <w:sz w:val="24"/>
+          <w:szCs w:val="24"/>
+        </w:rPr>
+        <w:t>Per l’entità CONSULENTE sono presenti gli attributi percentualeProvvigione e provvigioneTotale.</w:t>
+      </w:r>
+    </w:p>
+    <w:p>
+      <w:pPr>
+        <w:contextualSpacing/>
+        <w:rPr>
+          <w:rFonts w:ascii="Times New Roman" w:hAnsi="Times New Roman" w:cs="Times New Roman"/>
+          <w:sz w:val="24"/>
+          <w:szCs w:val="24"/>
+        </w:rPr>
+      </w:pPr>
+      <w:r>
+        <w:rPr>
+          <w:rFonts w:ascii="Times New Roman" w:hAnsi="Times New Roman" w:cs="Times New Roman"/>
+          <w:noProof/>
+          <w:sz w:val="24"/>
+          <w:szCs w:val="24"/>
+        </w:rPr>
+        <w:drawing>
+          <wp:inline distT="0" distB="0" distL="0" distR="0" wp14:anchorId="425AC053" wp14:editId="2E9100DA">
+            <wp:extent cx="6111240" cy="2499360"/>
+            <wp:effectExtent l="0" t="0" r="3810" b="0"/>
+            <wp:docPr id="1628933622" name="Immagine 2" descr="Immagine che contiene testo, diagramma, schermata, linea&#10;&#10;Descrizione generata automaticamente"/>
+            <wp:cNvGraphicFramePr>
+              <a:graphicFrameLocks xmlns:a="http://schemas.openxmlformats.org/drawingml/2006/main" noChangeAspect="1"/>
+            </wp:cNvGraphicFramePr>
+            <a:graphic xmlns:a="http://schemas.openxmlformats.org/drawingml/2006/main">
+              <a:graphicData uri="http://schemas.openxmlformats.org/drawingml/2006/picture">
+                <pic:pic xmlns:pic="http://schemas.openxmlformats.org/drawingml/2006/picture">
+                  <pic:nvPicPr>
+                    <pic:cNvPr id="1628933622" name="Immagine 2" descr="Immagine che contiene testo, diagramma, schermata, linea&#10;&#10;Descrizione generata automaticamente"/>
+                    <pic:cNvPicPr>
+                      <a:picLocks noChangeAspect="1" noChangeArrowheads="1"/>
+                    </pic:cNvPicPr>
+                  </pic:nvPicPr>
+                  <pic:blipFill>
+                    <a:blip r:embed="rId6">
+                      <a:extLst>
+                        <a:ext uri="{28A0092B-C50C-407E-A947-70E740481C1C}">
+                          <a14:useLocalDpi xmlns:a14="http://schemas.microsoft.com/office/drawing/2010/main" val="0"/>
+                        </a:ext>
+                      </a:extLst>
+                    </a:blip>
+                    <a:srcRect/>
+                    <a:stretch>
+                      <a:fillRect/>
+                    </a:stretch>
+                  </pic:blipFill>
+                  <pic:spPr bwMode="auto">
+                    <a:xfrm>
+                      <a:off x="0" y="0"/>
+                      <a:ext cx="6111240" cy="2499360"/>
+                    </a:xfrm>
+                    <a:prstGeom prst="rect">
+                      <a:avLst/>
+                    </a:prstGeom>
+                    <a:noFill/>
+                    <a:ln>
+                      <a:noFill/>
+                    </a:ln>
+                  </pic:spPr>
+                </pic:pic>
+              </a:graphicData>
+            </a:graphic>
+          </wp:inline>
+        </w:drawing>
+      </w:r>
+    </w:p>
+    <w:p>
+      <w:pPr>
+        <w:contextualSpacing/>
+        <w:rPr>
+          <w:rFonts w:ascii="Times New Roman" w:hAnsi="Times New Roman" w:cs="Times New Roman"/>
+          <w:sz w:val="24"/>
+          <w:szCs w:val="24"/>
+        </w:rPr>
+      </w:pPr>
+    </w:p>
+    <w:p>
+      <w:pPr>
+        <w:contextualSpacing/>
+        <w:rPr>
+          <w:rFonts w:ascii="Times New Roman" w:hAnsi="Times New Roman" w:cs="Times New Roman"/>
+          <w:b/>
+          <w:bCs/>
+          <w:sz w:val="24"/>
+          <w:szCs w:val="24"/>
+        </w:rPr>
+      </w:pPr>
+      <w:r>
+        <w:rPr>
+          <w:rFonts w:ascii="Times New Roman" w:hAnsi="Times New Roman" w:cs="Times New Roman"/>
+          <w:b/>
+          <w:bCs/>
+          <w:sz w:val="24"/>
+          <w:szCs w:val="24"/>
+        </w:rPr>
+        <w:t>Sviluppo dell’ambito “organizzazione dell’officina in termini di offerta di servizi”</w:t>
+      </w:r>
+    </w:p>
+    <w:p>
+      <w:pPr>
+        <w:contextualSpacing/>
+        <w:rPr>
+          <w:rFonts w:ascii="Times New Roman" w:hAnsi="Times New Roman" w:cs="Times New Roman"/>
+          <w:sz w:val="24"/>
+          <w:szCs w:val="24"/>
+        </w:rPr>
+      </w:pPr>
+      <w:r>
+        <w:rPr>
+          <w:rFonts w:ascii="Times New Roman" w:hAnsi="Times New Roman" w:cs="Times New Roman"/>
+          <w:sz w:val="24"/>
+          <w:szCs w:val="24"/>
+        </w:rPr>
+        <w:t>In questo ambito si vuole modellare l’organizzazione dell’officina in termini di offerta e servizi</w:t>
+      </w:r>
+      <w:r>
+        <w:rPr>
+          <w:rFonts w:ascii="Times New Roman" w:hAnsi="Times New Roman" w:cs="Times New Roman"/>
+          <w:sz w:val="24"/>
+          <w:szCs w:val="24"/>
+        </w:rPr>
+        <w:t>.</w:t>
+      </w:r>
+    </w:p>
+    <w:p>
+      <w:pPr>
+        <w:contextualSpacing/>
+        <w:rPr>
+          <w:rFonts w:ascii="Times New Roman" w:hAnsi="Times New Roman" w:cs="Times New Roman"/>
+          <w:sz w:val="24"/>
+          <w:szCs w:val="24"/>
+        </w:rPr>
+      </w:pPr>
+      <w:r>
+        <w:rPr>
+          <w:rFonts w:ascii="Times New Roman" w:hAnsi="Times New Roman" w:cs="Times New Roman"/>
+          <w:sz w:val="24"/>
+          <w:szCs w:val="24"/>
+        </w:rPr>
+        <w:t>L’officina offre tre tipi di servizi: intervento, compravendita auto e acquisto in store.</w:t>
+      </w:r>
+    </w:p>
+    <w:p>
+      <w:pPr>
+        <w:contextualSpacing/>
+        <w:rPr>
+          <w:rFonts w:ascii="Times New Roman" w:hAnsi="Times New Roman" w:cs="Times New Roman"/>
+          <w:sz w:val="24"/>
+          <w:szCs w:val="24"/>
+        </w:rPr>
+      </w:pPr>
+      <w:r>
+        <w:rPr>
+          <w:rFonts w:ascii="Times New Roman" w:hAnsi="Times New Roman" w:cs="Times New Roman"/>
+          <w:sz w:val="24"/>
+          <w:szCs w:val="24"/>
+        </w:rPr>
+        <w:t>Con il servizio intervento è possibile eseguire interventi sul proprio veicolo.</w:t>
+      </w:r>
+    </w:p>
+    <w:p>
+      <w:pPr>
+        <w:contextualSpacing/>
+        <w:rPr>
+          <w:rFonts w:ascii="Times New Roman" w:hAnsi="Times New Roman" w:cs="Times New Roman"/>
+          <w:sz w:val="24"/>
+          <w:szCs w:val="24"/>
+        </w:rPr>
+      </w:pPr>
+      <w:r>
+        <w:rPr>
+          <w:rFonts w:ascii="Times New Roman" w:hAnsi="Times New Roman" w:cs="Times New Roman"/>
+          <w:sz w:val="24"/>
+          <w:szCs w:val="24"/>
+        </w:rPr>
+        <w:t xml:space="preserve">Con il servizio compravendita auto è possibile vendere </w:t>
+      </w:r>
+      <w:r>
+        <w:rPr>
+          <w:rFonts w:ascii="Times New Roman" w:hAnsi="Times New Roman" w:cs="Times New Roman"/>
+          <w:sz w:val="24"/>
+          <w:szCs w:val="24"/>
+        </w:rPr>
+        <w:t>e/o acquistare un’auto.</w:t>
+      </w:r>
+    </w:p>
+    <w:p>
+      <w:pPr>
+        <w:contextualSpacing/>
+        <w:rPr>
+          <w:rFonts w:ascii="Times New Roman" w:hAnsi="Times New Roman" w:cs="Times New Roman"/>
+          <w:sz w:val="24"/>
+          <w:szCs w:val="24"/>
+        </w:rPr>
+      </w:pPr>
+      <w:r>
+        <w:rPr>
+          <w:rFonts w:ascii="Times New Roman" w:hAnsi="Times New Roman" w:cs="Times New Roman"/>
+          <w:sz w:val="24"/>
+          <w:szCs w:val="24"/>
+        </w:rPr>
+        <w:t>Con il servizio acquisto in store è possibile acquistare accessori presso lo store.</w:t>
+      </w:r>
+    </w:p>
+    <w:p>
+      <w:pPr>
+        <w:contextualSpacing/>
+        <w:rPr>
+          <w:rFonts w:ascii="Times New Roman" w:hAnsi="Times New Roman" w:cs="Times New Roman"/>
+          <w:sz w:val="24"/>
+          <w:szCs w:val="24"/>
+        </w:rPr>
+      </w:pPr>
+      <w:r>
+        <w:rPr>
+          <w:rFonts w:ascii="Times New Roman" w:hAnsi="Times New Roman" w:cs="Times New Roman"/>
+          <w:noProof/>
+          <w:sz w:val="24"/>
+          <w:szCs w:val="24"/>
+        </w:rPr>
+        <w:drawing>
+          <wp:inline distT="0" distB="0" distL="0" distR="0" wp14:anchorId="131EA224" wp14:editId="6CB2C6AF">
+            <wp:extent cx="6118860" cy="3093720"/>
+            <wp:effectExtent l="0" t="0" r="0" b="0"/>
+            <wp:docPr id="996866599" name="Immagine 1"/>
+            <wp:cNvGraphicFramePr>
+              <a:graphicFrameLocks xmlns:a="http://schemas.openxmlformats.org/drawingml/2006/main" noChangeAspect="1"/>
+            </wp:cNvGraphicFramePr>
+            <a:graphic xmlns:a="http://schemas.openxmlformats.org/drawingml/2006/main">
+              <a:graphicData uri="http://schemas.openxmlformats.org/drawingml/2006/picture">
+                <pic:pic xmlns:pic="http://schemas.openxmlformats.org/drawingml/2006/picture">
+                  <pic:nvPicPr>
+                    <pic:cNvPr id="0" name="Picture 1"/>
+                    <pic:cNvPicPr>
+                      <a:picLocks noChangeAspect="1" noChangeArrowheads="1"/>
+                    </pic:cNvPicPr>
+                  </pic:nvPicPr>
+                  <pic:blipFill>
+                    <a:blip r:embed="rId7">
+                      <a:extLst>
+                        <a:ext uri="{28A0092B-C50C-407E-A947-70E740481C1C}">
+                          <a14:useLocalDpi xmlns:a14="http://schemas.microsoft.com/office/drawing/2010/main" val="0"/>
+                        </a:ext>
+                      </a:extLst>
+                    </a:blip>
+                    <a:srcRect/>
+                    <a:stretch>
+                      <a:fillRect/>
+                    </a:stretch>
+                  </pic:blipFill>
+                  <pic:spPr bwMode="auto">
+                    <a:xfrm>
+                      <a:off x="0" y="0"/>
+                      <a:ext cx="6118860" cy="3093720"/>
+                    </a:xfrm>
+                    <a:prstGeom prst="rect">
+                      <a:avLst/>
+                    </a:prstGeom>
+                    <a:noFill/>
+                    <a:ln>
+                      <a:noFill/>
+                    </a:ln>
+                  </pic:spPr>
+                </pic:pic>
+              </a:graphicData>
+            </a:graphic>
+          </wp:inline>
+        </w:drawing>
+      </w:r>
+    </w:p>
+    <w:p>
+      <w:pPr>
+        <w:contextualSpacing/>
+        <w:rPr>
+          <w:rFonts w:ascii="Times New Roman" w:hAnsi="Times New Roman" w:cs="Times New Roman"/>
+          <w:sz w:val="24"/>
+          <w:szCs w:val="24"/>
+        </w:rPr>
+      </w:pPr>
+    </w:p>
+    <w:p>
+      <w:pPr>
+        <w:contextualSpacing/>
+        <w:rPr>
+          <w:rFonts w:ascii="Times New Roman" w:hAnsi="Times New Roman" w:cs="Times New Roman"/>
+          <w:sz w:val="24"/>
+          <w:szCs w:val="24"/>
+        </w:rPr>
+      </w:pPr>
+      <w:r>
+        <w:rPr>
+          <w:rFonts w:ascii="Times New Roman" w:hAnsi="Times New Roman" w:cs="Times New Roman"/>
+          <w:b/>
+          <w:bCs/>
+          <w:sz w:val="24"/>
+          <w:szCs w:val="24"/>
+        </w:rPr>
+        <w:lastRenderedPageBreak/>
+        <w:t>Sviluppo dell’ambito “officina - servizio”</w:t>
+      </w:r>
+    </w:p>
+    <w:p>
+      <w:pPr>
+        <w:contextualSpacing/>
+        <w:rPr>
+          <w:rFonts w:ascii="Times New Roman" w:hAnsi="Times New Roman" w:cs="Times New Roman"/>
+          <w:sz w:val="24"/>
+          <w:szCs w:val="24"/>
+        </w:rPr>
+      </w:pPr>
+      <w:r>
+        <w:rPr>
+          <w:rFonts w:ascii="Times New Roman" w:hAnsi="Times New Roman" w:cs="Times New Roman"/>
+          <w:sz w:val="24"/>
+          <w:szCs w:val="24"/>
+        </w:rPr>
+        <w:t xml:space="preserve">Per modellare questo aspetto del database sarà necessaria l’entità OFFICINA, legata all’entità SERVIZIO, per mezzo della relazione </w:t>
+      </w:r>
+      <w:r>
+        <w:rPr>
+          <w:rFonts w:ascii="Times New Roman" w:hAnsi="Times New Roman" w:cs="Times New Roman"/>
+          <w:sz w:val="24"/>
+          <w:szCs w:val="24"/>
+        </w:rPr>
+        <w:t>offre</w:t>
+      </w:r>
+      <w:r>
+        <w:rPr>
+          <w:rFonts w:ascii="Times New Roman" w:hAnsi="Times New Roman" w:cs="Times New Roman"/>
+          <w:sz w:val="24"/>
+          <w:szCs w:val="24"/>
+        </w:rPr>
+        <w:t xml:space="preserve">. </w:t>
+      </w:r>
+    </w:p>
+    <w:p>
+      <w:pPr>
+        <w:contextualSpacing/>
+        <w:rPr>
+          <w:rFonts w:ascii="Times New Roman" w:hAnsi="Times New Roman" w:cs="Times New Roman"/>
+          <w:sz w:val="24"/>
+          <w:szCs w:val="24"/>
+        </w:rPr>
+      </w:pPr>
+      <w:r>
+        <w:rPr>
+          <w:rFonts w:ascii="Times New Roman" w:hAnsi="Times New Roman" w:cs="Times New Roman"/>
+          <w:sz w:val="24"/>
+          <w:szCs w:val="24"/>
+        </w:rPr>
+        <w:t>Ad o</w:t>
+      </w:r>
+      <w:r>
+        <w:rPr>
+          <w:rFonts w:ascii="Times New Roman" w:hAnsi="Times New Roman" w:cs="Times New Roman"/>
+          <w:sz w:val="24"/>
+          <w:szCs w:val="24"/>
+        </w:rPr>
+        <w:t>gni officina sono associati fino ad N servizi, ogni servizio è relativo ad una singola officina.</w:t>
+      </w:r>
+    </w:p>
+    <w:p>
+      <w:pPr>
+        <w:contextualSpacing/>
+        <w:rPr>
+          <w:rFonts w:ascii="Times New Roman" w:hAnsi="Times New Roman" w:cs="Times New Roman"/>
+          <w:sz w:val="24"/>
+          <w:szCs w:val="24"/>
+        </w:rPr>
+      </w:pPr>
+    </w:p>
+    <w:p>
+      <w:pPr>
+        <w:contextualSpacing/>
+        <w:rPr>
+          <w:rFonts w:ascii="Times New Roman" w:hAnsi="Times New Roman" w:cs="Times New Roman"/>
+          <w:sz w:val="24"/>
+          <w:szCs w:val="24"/>
+        </w:rPr>
+      </w:pPr>
+      <w:r>
+        <w:rPr>
+          <w:rFonts w:ascii="Times New Roman" w:hAnsi="Times New Roman" w:cs="Times New Roman"/>
+          <w:sz w:val="24"/>
+          <w:szCs w:val="24"/>
+        </w:rPr>
+        <w:drawing>
+          <wp:inline distT="0" distB="0" distL="0" distR="0" wp14:anchorId="53325BD1" wp14:editId="4DF951C4">
+            <wp:extent cx="4511431" cy="1463167"/>
+            <wp:effectExtent l="0" t="0" r="3810" b="3810"/>
+            <wp:docPr id="1380626790" name="Immagine 1" descr="Immagine che contiene testo, schermata, diagramma, linea&#10;&#10;Descrizione generata automaticamente"/>
+            <wp:cNvGraphicFramePr>
+              <a:graphicFrameLocks xmlns:a="http://schemas.openxmlformats.org/drawingml/2006/main" noChangeAspect="1"/>
+            </wp:cNvGraphicFramePr>
+            <a:graphic xmlns:a="http://schemas.openxmlformats.org/drawingml/2006/main">
+              <a:graphicData uri="http://schemas.openxmlformats.org/drawingml/2006/picture">
+                <pic:pic xmlns:pic="http://schemas.openxmlformats.org/drawingml/2006/picture">
+                  <pic:nvPicPr>
+                    <pic:cNvPr id="1380626790" name="Immagine 1" descr="Immagine che contiene testo, schermata, diagramma, linea&#10;&#10;Descrizione generata automaticamente"/>
+                    <pic:cNvPicPr/>
+                  </pic:nvPicPr>
+                  <pic:blipFill>
+                    <a:blip r:embed="rId8"/>
+                    <a:stretch>
+                      <a:fillRect/>
+                    </a:stretch>
+                  </pic:blipFill>
+                  <pic:spPr>
+                    <a:xfrm>
+                      <a:off x="0" y="0"/>
+                      <a:ext cx="4511431" cy="1463167"/>
+                    </a:xfrm>
+                    <a:prstGeom prst="rect">
+                      <a:avLst/>
+                    </a:prstGeom>
+                  </pic:spPr>
+                </pic:pic>
+              </a:graphicData>
+            </a:graphic>
+          </wp:inline>
+        </w:drawing>
+      </w:r>
+    </w:p>
+    <w:p>
+      <w:pPr>
+        <w:contextualSpacing/>
+        <w:rPr>
+          <w:rFonts w:ascii="Times New Roman" w:hAnsi="Times New Roman" w:cs="Times New Roman"/>
+          <w:sz w:val="24"/>
+          <w:szCs w:val="24"/>
+        </w:rPr>
+      </w:pPr>
+    </w:p>
+    <w:p>
+      <w:pPr>
+        <w:contextualSpacing/>
+        <w:rPr>
+          <w:rFonts w:ascii="Times New Roman" w:hAnsi="Times New Roman" w:cs="Times New Roman"/>
+          <w:b/>
+          <w:bCs/>
+          <w:sz w:val="24"/>
+          <w:szCs w:val="24"/>
+        </w:rPr>
+      </w:pPr>
+      <w:r>
+        <w:rPr>
+          <w:rFonts w:ascii="Times New Roman" w:hAnsi="Times New Roman" w:cs="Times New Roman"/>
+          <w:b/>
+          <w:bCs/>
+          <w:sz w:val="24"/>
+          <w:szCs w:val="24"/>
+        </w:rPr>
+        <w:t>Sviluppo dell’ambito “servizio - recensione”</w:t>
+      </w:r>
+    </w:p>
+    <w:p>
+      <w:pPr>
+        <w:contextualSpacing/>
+        <w:rPr>
+          <w:rFonts w:ascii="Times New Roman" w:hAnsi="Times New Roman" w:cs="Times New Roman"/>
+          <w:sz w:val="24"/>
+          <w:szCs w:val="24"/>
+        </w:rPr>
+      </w:pPr>
+      <w:r>
+        <w:rPr>
+          <w:rFonts w:ascii="Times New Roman" w:hAnsi="Times New Roman" w:cs="Times New Roman"/>
+          <w:sz w:val="24"/>
+          <w:szCs w:val="24"/>
+        </w:rPr>
+        <w:t xml:space="preserve">Per modellare questo aspetto del database sarà necessaria l’entità </w:t>
+      </w:r>
+      <w:r>
+        <w:rPr>
+          <w:rFonts w:ascii="Times New Roman" w:hAnsi="Times New Roman" w:cs="Times New Roman"/>
+          <w:sz w:val="24"/>
+          <w:szCs w:val="24"/>
+        </w:rPr>
+        <w:t>SERVIZIO</w:t>
+      </w:r>
+      <w:r>
+        <w:rPr>
+          <w:rFonts w:ascii="Times New Roman" w:hAnsi="Times New Roman" w:cs="Times New Roman"/>
+          <w:sz w:val="24"/>
+          <w:szCs w:val="24"/>
+        </w:rPr>
+        <w:t xml:space="preserve">, legata all’entità </w:t>
+      </w:r>
+      <w:r>
+        <w:rPr>
+          <w:rFonts w:ascii="Times New Roman" w:hAnsi="Times New Roman" w:cs="Times New Roman"/>
+          <w:sz w:val="24"/>
+          <w:szCs w:val="24"/>
+        </w:rPr>
+        <w:t>RECENSIONE</w:t>
+      </w:r>
+      <w:r>
+        <w:rPr>
+          <w:rFonts w:ascii="Times New Roman" w:hAnsi="Times New Roman" w:cs="Times New Roman"/>
+          <w:sz w:val="24"/>
+          <w:szCs w:val="24"/>
+        </w:rPr>
+        <w:t xml:space="preserve">, per mezzo della relazione </w:t>
+      </w:r>
+      <w:r>
+        <w:rPr>
+          <w:rFonts w:ascii="Times New Roman" w:hAnsi="Times New Roman" w:cs="Times New Roman"/>
+          <w:sz w:val="24"/>
+          <w:szCs w:val="24"/>
+        </w:rPr>
+        <w:t>al</w:t>
+      </w:r>
+      <w:r>
+        <w:rPr>
+          <w:rFonts w:ascii="Times New Roman" w:hAnsi="Times New Roman" w:cs="Times New Roman"/>
+          <w:sz w:val="24"/>
+          <w:szCs w:val="24"/>
+        </w:rPr>
+        <w:t xml:space="preserve">. </w:t>
+      </w:r>
+    </w:p>
+    <w:p>
+      <w:pPr>
+        <w:contextualSpacing/>
+        <w:rPr>
+          <w:rFonts w:ascii="Times New Roman" w:hAnsi="Times New Roman" w:cs="Times New Roman"/>
+          <w:sz w:val="24"/>
+          <w:szCs w:val="24"/>
+        </w:rPr>
+      </w:pPr>
+      <w:r>
+        <w:rPr>
+          <w:rFonts w:ascii="Times New Roman" w:hAnsi="Times New Roman" w:cs="Times New Roman"/>
+          <w:sz w:val="24"/>
+          <w:szCs w:val="24"/>
+        </w:rPr>
+        <w:t>Ad o</w:t>
+      </w:r>
+      <w:r>
+        <w:rPr>
+          <w:rFonts w:ascii="Times New Roman" w:hAnsi="Times New Roman" w:cs="Times New Roman"/>
+          <w:sz w:val="24"/>
+          <w:szCs w:val="24"/>
+        </w:rPr>
+        <w:t xml:space="preserve">gni </w:t>
+      </w:r>
+      <w:r>
+        <w:rPr>
+          <w:rFonts w:ascii="Times New Roman" w:hAnsi="Times New Roman" w:cs="Times New Roman"/>
+          <w:sz w:val="24"/>
+          <w:szCs w:val="24"/>
+        </w:rPr>
+        <w:t>servizio è</w:t>
+      </w:r>
+      <w:r>
+        <w:rPr>
+          <w:rFonts w:ascii="Times New Roman" w:hAnsi="Times New Roman" w:cs="Times New Roman"/>
+          <w:sz w:val="24"/>
+          <w:szCs w:val="24"/>
+        </w:rPr>
+        <w:t xml:space="preserve"> associat</w:t>
+      </w:r>
+      <w:r>
+        <w:rPr>
+          <w:rFonts w:ascii="Times New Roman" w:hAnsi="Times New Roman" w:cs="Times New Roman"/>
+          <w:sz w:val="24"/>
+          <w:szCs w:val="24"/>
+        </w:rPr>
+        <w:t>a</w:t>
+      </w:r>
+      <w:r>
+        <w:rPr>
+          <w:rFonts w:ascii="Times New Roman" w:hAnsi="Times New Roman" w:cs="Times New Roman"/>
+          <w:sz w:val="24"/>
+          <w:szCs w:val="24"/>
+        </w:rPr>
+        <w:t xml:space="preserve"> fino ad </w:t>
+      </w:r>
+      <w:r>
+        <w:rPr>
+          <w:rFonts w:ascii="Times New Roman" w:hAnsi="Times New Roman" w:cs="Times New Roman"/>
+          <w:sz w:val="24"/>
+          <w:szCs w:val="24"/>
+        </w:rPr>
+        <w:t>una relazione</w:t>
+      </w:r>
+      <w:r>
+        <w:rPr>
+          <w:rFonts w:ascii="Times New Roman" w:hAnsi="Times New Roman" w:cs="Times New Roman"/>
+          <w:sz w:val="24"/>
+          <w:szCs w:val="24"/>
+        </w:rPr>
+        <w:t xml:space="preserve">, ogni </w:t>
+      </w:r>
+      <w:r>
+        <w:rPr>
+          <w:rFonts w:ascii="Times New Roman" w:hAnsi="Times New Roman" w:cs="Times New Roman"/>
+          <w:sz w:val="24"/>
+          <w:szCs w:val="24"/>
+        </w:rPr>
+        <w:t>recensione</w:t>
+      </w:r>
+      <w:r>
+        <w:rPr>
+          <w:rFonts w:ascii="Times New Roman" w:hAnsi="Times New Roman" w:cs="Times New Roman"/>
+          <w:sz w:val="24"/>
+          <w:szCs w:val="24"/>
+        </w:rPr>
+        <w:t xml:space="preserve"> è relativ</w:t>
+      </w:r>
+      <w:r>
+        <w:rPr>
+          <w:rFonts w:ascii="Times New Roman" w:hAnsi="Times New Roman" w:cs="Times New Roman"/>
+          <w:sz w:val="24"/>
+          <w:szCs w:val="24"/>
+        </w:rPr>
+        <w:t>a</w:t>
+      </w:r>
+      <w:r>
+        <w:rPr>
+          <w:rFonts w:ascii="Times New Roman" w:hAnsi="Times New Roman" w:cs="Times New Roman"/>
+          <w:sz w:val="24"/>
+          <w:szCs w:val="24"/>
+        </w:rPr>
+        <w:t xml:space="preserve"> ad un singol</w:t>
+      </w:r>
+      <w:r>
+        <w:rPr>
+          <w:rFonts w:ascii="Times New Roman" w:hAnsi="Times New Roman" w:cs="Times New Roman"/>
+          <w:sz w:val="24"/>
+          <w:szCs w:val="24"/>
+        </w:rPr>
+        <w:t>o</w:t>
+      </w:r>
+      <w:r>
+        <w:rPr>
+          <w:rFonts w:ascii="Times New Roman" w:hAnsi="Times New Roman" w:cs="Times New Roman"/>
+          <w:sz w:val="24"/>
+          <w:szCs w:val="24"/>
+        </w:rPr>
+        <w:t xml:space="preserve"> </w:t>
+      </w:r>
+      <w:r>
+        <w:rPr>
+          <w:rFonts w:ascii="Times New Roman" w:hAnsi="Times New Roman" w:cs="Times New Roman"/>
+          <w:sz w:val="24"/>
+          <w:szCs w:val="24"/>
+        </w:rPr>
+        <w:t>servizio</w:t>
+      </w:r>
+      <w:r>
+        <w:rPr>
+          <w:rFonts w:ascii="Times New Roman" w:hAnsi="Times New Roman" w:cs="Times New Roman"/>
+          <w:sz w:val="24"/>
+          <w:szCs w:val="24"/>
+        </w:rPr>
+        <w:t>.</w:t>
+      </w:r>
+    </w:p>
+    <w:p>
+      <w:pPr>
+        <w:contextualSpacing/>
+        <w:rPr>
+          <w:rFonts w:ascii="Times New Roman" w:hAnsi="Times New Roman" w:cs="Times New Roman"/>
+          <w:sz w:val="24"/>
+          <w:szCs w:val="24"/>
+        </w:rPr>
+      </w:pPr>
+    </w:p>
+    <w:p>
+      <w:pPr>
+        <w:contextualSpacing/>
+        <w:rPr>
+          <w:rFonts w:ascii="Times New Roman" w:hAnsi="Times New Roman" w:cs="Times New Roman"/>
+          <w:sz w:val="24"/>
+          <w:szCs w:val="24"/>
+        </w:rPr>
+      </w:pPr>
+      <w:r>
+        <w:rPr>
+          <w:rFonts w:ascii="Times New Roman" w:hAnsi="Times New Roman" w:cs="Times New Roman"/>
+          <w:sz w:val="24"/>
+          <w:szCs w:val="24"/>
+        </w:rPr>
+        <w:drawing>
+          <wp:inline distT="0" distB="0" distL="0" distR="0" wp14:anchorId="0274DA1E" wp14:editId="57E05CCE">
+            <wp:extent cx="5364945" cy="1127858"/>
+            <wp:effectExtent l="0" t="0" r="7620" b="0"/>
+            <wp:docPr id="220647404" name="Immagine 1" descr="Immagine che contiene testo, schermata, diagramma, linea&#10;&#10;Descrizione generata automaticamente"/>
+            <wp:cNvGraphicFramePr>
+              <a:graphicFrameLocks xmlns:a="http://schemas.openxmlformats.org/drawingml/2006/main" noChangeAspect="1"/>
+            </wp:cNvGraphicFramePr>
+            <a:graphic xmlns:a="http://schemas.openxmlformats.org/drawingml/2006/main">
+              <a:graphicData uri="http://schemas.openxmlformats.org/drawingml/2006/picture">
+                <pic:pic xmlns:pic="http://schemas.openxmlformats.org/drawingml/2006/picture">
+                  <pic:nvPicPr>
+                    <pic:cNvPr id="220647404" name="Immagine 1" descr="Immagine che contiene testo, schermata, diagramma, linea&#10;&#10;Descrizione generata automaticamente"/>
+                    <pic:cNvPicPr/>
+                  </pic:nvPicPr>
+                  <pic:blipFill>
+                    <a:blip r:embed="rId9"/>
+                    <a:stretch>
+                      <a:fillRect/>
+                    </a:stretch>
+                  </pic:blipFill>
+                  <pic:spPr>
+                    <a:xfrm>
+                      <a:off x="0" y="0"/>
+                      <a:ext cx="5364945" cy="1127858"/>
+                    </a:xfrm>
+                    <a:prstGeom prst="rect">
+                      <a:avLst/>
+                    </a:prstGeom>
+                  </pic:spPr>
+                </pic:pic>
+              </a:graphicData>
+            </a:graphic>
+          </wp:inline>
+        </w:drawing>
+      </w:r>
+    </w:p>
+    <w:p>
+      <w:pPr>
+        <w:contextualSpacing/>
+        <w:rPr>
+          <w:rFonts w:ascii="Times New Roman" w:hAnsi="Times New Roman" w:cs="Times New Roman"/>
+          <w:sz w:val="24"/>
+          <w:szCs w:val="24"/>
+        </w:rPr>
+      </w:pPr>
+    </w:p>
+    <w:p>
+      <w:pPr>
+        <w:contextualSpacing/>
+        <w:rPr>
+          <w:rFonts w:ascii="Times New Roman" w:hAnsi="Times New Roman" w:cs="Times New Roman"/>
+          <w:b/>
+          <w:bCs/>
+          <w:sz w:val="24"/>
+          <w:szCs w:val="24"/>
+        </w:rPr>
+      </w:pPr>
+      <w:r>
+        <w:rPr>
+          <w:rFonts w:ascii="Times New Roman" w:hAnsi="Times New Roman" w:cs="Times New Roman"/>
+          <w:b/>
+          <w:bCs/>
+          <w:sz w:val="24"/>
+          <w:szCs w:val="24"/>
+        </w:rPr>
+        <w:t>Sviluppo dell’ambito “officina - stipendio”</w:t>
+      </w:r>
+    </w:p>
+    <w:p>
+      <w:pPr>
+        <w:contextualSpacing/>
+        <w:rPr>
+          <w:rFonts w:ascii="Times New Roman" w:hAnsi="Times New Roman" w:cs="Times New Roman"/>
+          <w:sz w:val="24"/>
+          <w:szCs w:val="24"/>
+        </w:rPr>
+      </w:pPr>
+      <w:r>
+        <w:rPr>
+          <w:rFonts w:ascii="Times New Roman" w:hAnsi="Times New Roman" w:cs="Times New Roman"/>
+          <w:sz w:val="24"/>
+          <w:szCs w:val="24"/>
+        </w:rPr>
+        <w:t xml:space="preserve">Per modellare questo aspetto del database sarà necessaria l’entità OFFICINA, legata all’entità </w:t>
+      </w:r>
+      <w:r>
+        <w:rPr>
+          <w:rFonts w:ascii="Times New Roman" w:hAnsi="Times New Roman" w:cs="Times New Roman"/>
+          <w:sz w:val="24"/>
+          <w:szCs w:val="24"/>
+        </w:rPr>
+        <w:t>STIPENDIO</w:t>
+      </w:r>
+      <w:r>
+        <w:rPr>
+          <w:rFonts w:ascii="Times New Roman" w:hAnsi="Times New Roman" w:cs="Times New Roman"/>
+          <w:sz w:val="24"/>
+          <w:szCs w:val="24"/>
+        </w:rPr>
+        <w:t xml:space="preserve">, per mezzo della relazione </w:t>
+      </w:r>
+      <w:r>
+        <w:rPr>
+          <w:rFonts w:ascii="Times New Roman" w:hAnsi="Times New Roman" w:cs="Times New Roman"/>
+          <w:sz w:val="24"/>
+          <w:szCs w:val="24"/>
+        </w:rPr>
+        <w:t>paga</w:t>
+      </w:r>
+      <w:r>
+        <w:rPr>
+          <w:rFonts w:ascii="Times New Roman" w:hAnsi="Times New Roman" w:cs="Times New Roman"/>
+          <w:sz w:val="24"/>
+          <w:szCs w:val="24"/>
+        </w:rPr>
+        <w:t xml:space="preserve">. </w:t>
+      </w:r>
+    </w:p>
+    <w:p>
+      <w:pPr>
+        <w:contextualSpacing/>
+        <w:rPr>
+          <w:rFonts w:ascii="Times New Roman" w:hAnsi="Times New Roman" w:cs="Times New Roman"/>
+          <w:sz w:val="24"/>
+          <w:szCs w:val="24"/>
+        </w:rPr>
+      </w:pPr>
+      <w:r>
+        <w:rPr>
+          <w:rFonts w:ascii="Times New Roman" w:hAnsi="Times New Roman" w:cs="Times New Roman"/>
+          <w:sz w:val="24"/>
+          <w:szCs w:val="24"/>
+        </w:rPr>
+        <w:t>Ad o</w:t>
+      </w:r>
+      <w:r>
+        <w:rPr>
+          <w:rFonts w:ascii="Times New Roman" w:hAnsi="Times New Roman" w:cs="Times New Roman"/>
+          <w:sz w:val="24"/>
+          <w:szCs w:val="24"/>
+        </w:rPr>
+        <w:t>gni officina sono associati fino ad N s</w:t>
+      </w:r>
+      <w:r>
+        <w:rPr>
+          <w:rFonts w:ascii="Times New Roman" w:hAnsi="Times New Roman" w:cs="Times New Roman"/>
+          <w:sz w:val="24"/>
+          <w:szCs w:val="24"/>
+        </w:rPr>
+        <w:t>tipendi</w:t>
+      </w:r>
+      <w:r>
+        <w:rPr>
+          <w:rFonts w:ascii="Times New Roman" w:hAnsi="Times New Roman" w:cs="Times New Roman"/>
+          <w:sz w:val="24"/>
+          <w:szCs w:val="24"/>
+        </w:rPr>
+        <w:t>, ogni s</w:t>
+      </w:r>
+      <w:r>
+        <w:rPr>
+          <w:rFonts w:ascii="Times New Roman" w:hAnsi="Times New Roman" w:cs="Times New Roman"/>
+          <w:sz w:val="24"/>
+          <w:szCs w:val="24"/>
+        </w:rPr>
+        <w:t>tipendio</w:t>
+      </w:r>
+      <w:r>
+        <w:rPr>
+          <w:rFonts w:ascii="Times New Roman" w:hAnsi="Times New Roman" w:cs="Times New Roman"/>
+          <w:sz w:val="24"/>
+          <w:szCs w:val="24"/>
+        </w:rPr>
+        <w:t xml:space="preserve"> è relativo ad una singola officina.</w:t>
+      </w:r>
+    </w:p>
+    <w:p>
+      <w:pPr>
+        <w:contextualSpacing/>
+        <w:rPr>
+          <w:rFonts w:ascii="Times New Roman" w:hAnsi="Times New Roman" w:cs="Times New Roman"/>
+          <w:sz w:val="24"/>
+          <w:szCs w:val="24"/>
+        </w:rPr>
+      </w:pPr>
+    </w:p>
+    <w:p>
+      <w:pPr>
+        <w:contextualSpacing/>
+        <w:rPr>
+          <w:rFonts w:ascii="Times New Roman" w:hAnsi="Times New Roman" w:cs="Times New Roman"/>
+          <w:sz w:val="24"/>
+          <w:szCs w:val="24"/>
+        </w:rPr>
+      </w:pPr>
+      <w:r>
+        <w:rPr>
+          <w:rFonts w:ascii="Times New Roman" w:hAnsi="Times New Roman" w:cs="Times New Roman"/>
+          <w:sz w:val="24"/>
+          <w:szCs w:val="24"/>
+        </w:rPr>
+        <w:drawing>
+          <wp:inline distT="0" distB="0" distL="0" distR="0" wp14:anchorId="3D64C76F" wp14:editId="5E43D3C0">
+            <wp:extent cx="4183743" cy="1394581"/>
+            <wp:effectExtent l="0" t="0" r="7620" b="0"/>
+            <wp:docPr id="1347002625" name="Immagine 1" descr="Immagine che contiene testo, schermata, diagramma, linea&#10;&#10;Descrizione generata automaticamente"/>
+            <wp:cNvGraphicFramePr>
+              <a:graphicFrameLocks xmlns:a="http://schemas.openxmlformats.org/drawingml/2006/main" noChangeAspect="1"/>
+            </wp:cNvGraphicFramePr>
+            <a:graphic xmlns:a="http://schemas.openxmlformats.org/drawingml/2006/main">
+              <a:graphicData uri="http://schemas.openxmlformats.org/drawingml/2006/picture">
+                <pic:pic xmlns:pic="http://schemas.openxmlformats.org/drawingml/2006/picture">
+                  <pic:nvPicPr>
+                    <pic:cNvPr id="1347002625" name="Immagine 1" descr="Immagine che contiene testo, schermata, diagramma, linea&#10;&#10;Descrizione generata automaticamente"/>
+                    <pic:cNvPicPr/>
+                  </pic:nvPicPr>
+                  <pic:blipFill>
+                    <a:blip r:embed="rId10"/>
+                    <a:stretch>
+                      <a:fillRect/>
+                    </a:stretch>
+                  </pic:blipFill>
+                  <pic:spPr>
+                    <a:xfrm>
+                      <a:off x="0" y="0"/>
+                      <a:ext cx="4183743" cy="1394581"/>
+                    </a:xfrm>
+                    <a:prstGeom prst="rect">
+                      <a:avLst/>
+                    </a:prstGeom>
+                  </pic:spPr>
+                </pic:pic>
+              </a:graphicData>
+            </a:graphic>
+          </wp:inline>
+        </w:drawing>
+      </w:r>
+    </w:p>
+    <w:p>
+      <w:pPr>
+        <w:contextualSpacing/>
+        <w:rPr>
+          <w:rFonts w:ascii="Times New Roman" w:hAnsi="Times New Roman" w:cs="Times New Roman"/>
+          <w:sz w:val="24"/>
+          <w:szCs w:val="24"/>
+          <w:u w:val="single"/>
+        </w:rPr>
+      </w:pPr>
+    </w:p>
+    <w:p>
+      <w:pPr>
+        <w:contextualSpacing/>
+        <w:rPr>
+          <w:rFonts w:ascii="Times New Roman" w:hAnsi="Times New Roman" w:cs="Times New Roman"/>
+          <w:b/>
+          <w:bCs/>
+          <w:sz w:val="24"/>
+          <w:szCs w:val="24"/>
+        </w:rPr>
+      </w:pPr>
+      <w:r>
+        <w:rPr>
+          <w:rFonts w:ascii="Times New Roman" w:hAnsi="Times New Roman" w:cs="Times New Roman"/>
+          <w:b/>
+          <w:bCs/>
+          <w:sz w:val="24"/>
+          <w:szCs w:val="24"/>
+        </w:rPr>
+        <w:t>Sviluppo dell’ambito “servizio - cliente”</w:t>
+      </w:r>
+    </w:p>
+    <w:p>
+      <w:pPr>
+        <w:contextualSpacing/>
+        <w:rPr>
+          <w:rFonts w:ascii="Times New Roman" w:hAnsi="Times New Roman" w:cs="Times New Roman"/>
+          <w:sz w:val="24"/>
+          <w:szCs w:val="24"/>
+        </w:rPr>
+      </w:pPr>
+      <w:r>
+        <w:rPr>
+          <w:rFonts w:ascii="Times New Roman" w:hAnsi="Times New Roman" w:cs="Times New Roman"/>
+          <w:sz w:val="24"/>
+          <w:szCs w:val="24"/>
+        </w:rPr>
+        <w:t xml:space="preserve">Per modellare questo aspetto del database sarà necessaria l’entità </w:t>
+      </w:r>
+      <w:r>
+        <w:rPr>
+          <w:rFonts w:ascii="Times New Roman" w:hAnsi="Times New Roman" w:cs="Times New Roman"/>
+          <w:sz w:val="24"/>
+          <w:szCs w:val="24"/>
+        </w:rPr>
+        <w:t>SERVIZIO</w:t>
+      </w:r>
+      <w:r>
+        <w:rPr>
+          <w:rFonts w:ascii="Times New Roman" w:hAnsi="Times New Roman" w:cs="Times New Roman"/>
+          <w:sz w:val="24"/>
+          <w:szCs w:val="24"/>
+        </w:rPr>
+        <w:t xml:space="preserve">, legata all’entità </w:t>
+      </w:r>
+      <w:r>
+        <w:rPr>
+          <w:rFonts w:ascii="Times New Roman" w:hAnsi="Times New Roman" w:cs="Times New Roman"/>
+          <w:sz w:val="24"/>
+          <w:szCs w:val="24"/>
+        </w:rPr>
+        <w:t>CLIENTE</w:t>
+      </w:r>
+      <w:r>
+        <w:rPr>
+          <w:rFonts w:ascii="Times New Roman" w:hAnsi="Times New Roman" w:cs="Times New Roman"/>
+          <w:sz w:val="24"/>
+          <w:szCs w:val="24"/>
+        </w:rPr>
+        <w:t xml:space="preserve">, per mezzo della relazione </w:t>
+      </w:r>
+      <w:r>
+        <w:rPr>
+          <w:rFonts w:ascii="Times New Roman" w:hAnsi="Times New Roman" w:cs="Times New Roman"/>
+          <w:sz w:val="24"/>
+          <w:szCs w:val="24"/>
+        </w:rPr>
+        <w:t>richiede</w:t>
+      </w:r>
+      <w:r>
+        <w:rPr>
+          <w:rFonts w:ascii="Times New Roman" w:hAnsi="Times New Roman" w:cs="Times New Roman"/>
+          <w:sz w:val="24"/>
+          <w:szCs w:val="24"/>
+        </w:rPr>
+        <w:t xml:space="preserve">. </w:t>
+      </w:r>
+    </w:p>
+    <w:p>
+      <w:pPr>
+        <w:contextualSpacing/>
+        <w:rPr>
+          <w:rFonts w:ascii="Times New Roman" w:hAnsi="Times New Roman" w:cs="Times New Roman"/>
+          <w:sz w:val="24"/>
+          <w:szCs w:val="24"/>
+        </w:rPr>
+      </w:pPr>
+      <w:r>
+        <w:rPr>
+          <w:rFonts w:ascii="Times New Roman" w:hAnsi="Times New Roman" w:cs="Times New Roman"/>
+          <w:sz w:val="24"/>
+          <w:szCs w:val="24"/>
+        </w:rPr>
+        <w:t>Ad o</w:t>
+      </w:r>
+      <w:r>
+        <w:rPr>
+          <w:rFonts w:ascii="Times New Roman" w:hAnsi="Times New Roman" w:cs="Times New Roman"/>
+          <w:sz w:val="24"/>
+          <w:szCs w:val="24"/>
+        </w:rPr>
+        <w:t xml:space="preserve">gni </w:t>
+      </w:r>
+      <w:r>
+        <w:rPr>
+          <w:rFonts w:ascii="Times New Roman" w:hAnsi="Times New Roman" w:cs="Times New Roman"/>
+          <w:sz w:val="24"/>
+          <w:szCs w:val="24"/>
+        </w:rPr>
+        <w:t>servizio</w:t>
+      </w:r>
+      <w:r>
+        <w:rPr>
+          <w:rFonts w:ascii="Times New Roman" w:hAnsi="Times New Roman" w:cs="Times New Roman"/>
+          <w:sz w:val="24"/>
+          <w:szCs w:val="24"/>
+        </w:rPr>
+        <w:t xml:space="preserve"> sono associati fino ad N </w:t>
+      </w:r>
+      <w:r>
+        <w:rPr>
+          <w:rFonts w:ascii="Times New Roman" w:hAnsi="Times New Roman" w:cs="Times New Roman"/>
+          <w:sz w:val="24"/>
+          <w:szCs w:val="24"/>
+        </w:rPr>
+        <w:t>clienti</w:t>
+      </w:r>
+      <w:r>
+        <w:rPr>
+          <w:rFonts w:ascii="Times New Roman" w:hAnsi="Times New Roman" w:cs="Times New Roman"/>
+          <w:sz w:val="24"/>
+          <w:szCs w:val="24"/>
+        </w:rPr>
+        <w:t xml:space="preserve">, ogni </w:t>
+      </w:r>
+      <w:r>
+        <w:rPr>
+          <w:rFonts w:ascii="Times New Roman" w:hAnsi="Times New Roman" w:cs="Times New Roman"/>
+          <w:sz w:val="24"/>
+          <w:szCs w:val="24"/>
+        </w:rPr>
+        <w:t>cliente</w:t>
+      </w:r>
+      <w:r>
+        <w:rPr>
+          <w:rFonts w:ascii="Times New Roman" w:hAnsi="Times New Roman" w:cs="Times New Roman"/>
+          <w:sz w:val="24"/>
+          <w:szCs w:val="24"/>
+        </w:rPr>
+        <w:t xml:space="preserve"> è relativo ad un</w:t>
+      </w:r>
+      <w:r>
+        <w:rPr>
+          <w:rFonts w:ascii="Times New Roman" w:hAnsi="Times New Roman" w:cs="Times New Roman"/>
+          <w:sz w:val="24"/>
+          <w:szCs w:val="24"/>
+        </w:rPr>
+        <w:t xml:space="preserve"> singolo servizio</w:t>
+      </w:r>
+      <w:r>
+        <w:rPr>
+          <w:rFonts w:ascii="Times New Roman" w:hAnsi="Times New Roman" w:cs="Times New Roman"/>
+          <w:sz w:val="24"/>
+          <w:szCs w:val="24"/>
+        </w:rPr>
+        <w:t>.</w:t>
+      </w:r>
+    </w:p>
+    <w:p>
+      <w:pPr>
+        <w:contextualSpacing/>
+        <w:rPr>
+          <w:rFonts w:ascii="Times New Roman" w:hAnsi="Times New Roman" w:cs="Times New Roman"/>
+          <w:sz w:val="24"/>
+          <w:szCs w:val="24"/>
+        </w:rPr>
+      </w:pPr>
+    </w:p>
+    <w:p>
+      <w:pPr>
+        <w:contextualSpacing/>
+        <w:rPr>
+          <w:rFonts w:ascii="Times New Roman" w:hAnsi="Times New Roman" w:cs="Times New Roman"/>
+          <w:sz w:val="24"/>
+          <w:szCs w:val="24"/>
+        </w:rPr>
+      </w:pPr>
+      <w:r>
+        <w:rPr>
+          <w:rFonts w:ascii="Times New Roman" w:hAnsi="Times New Roman" w:cs="Times New Roman"/>
+          <w:sz w:val="24"/>
+          <w:szCs w:val="24"/>
+        </w:rPr>
+        <w:lastRenderedPageBreak/>
+        <w:drawing>
+          <wp:inline distT="0" distB="0" distL="0" distR="0" wp14:anchorId="76399949" wp14:editId="1ABA6ECC">
+            <wp:extent cx="4945809" cy="1295512"/>
+            <wp:effectExtent l="0" t="0" r="7620" b="0"/>
+            <wp:docPr id="1957227792" name="Immagine 1" descr="Immagine che contiene testo, schermata, diagramma, linea&#10;&#10;Descrizione generata automaticamente"/>
+            <wp:cNvGraphicFramePr>
+              <a:graphicFrameLocks xmlns:a="http://schemas.openxmlformats.org/drawingml/2006/main" noChangeAspect="1"/>
+            </wp:cNvGraphicFramePr>
+            <a:graphic xmlns:a="http://schemas.openxmlformats.org/drawingml/2006/main">
+              <a:graphicData uri="http://schemas.openxmlformats.org/drawingml/2006/picture">
+                <pic:pic xmlns:pic="http://schemas.openxmlformats.org/drawingml/2006/picture">
+                  <pic:nvPicPr>
+                    <pic:cNvPr id="1957227792" name="Immagine 1" descr="Immagine che contiene testo, schermata, diagramma, linea&#10;&#10;Descrizione generata automaticamente"/>
+                    <pic:cNvPicPr/>
+                  </pic:nvPicPr>
+                  <pic:blipFill>
+                    <a:blip r:embed="rId11"/>
+                    <a:stretch>
+                      <a:fillRect/>
+                    </a:stretch>
+                  </pic:blipFill>
+                  <pic:spPr>
+                    <a:xfrm>
+                      <a:off x="0" y="0"/>
+                      <a:ext cx="4945809" cy="1295512"/>
+                    </a:xfrm>
+                    <a:prstGeom prst="rect">
+                      <a:avLst/>
+                    </a:prstGeom>
+                  </pic:spPr>
+                </pic:pic>
+              </a:graphicData>
+            </a:graphic>
+          </wp:inline>
+        </w:drawing>
+      </w:r>
     </w:p>
     <w:sectPr>
       <w:pgSz w:w="11906" w:h="16838"/>

</xml_diff>